<commit_message>
Python Data Scientist Track Course 1 complete
</commit_message>
<xml_diff>
--- a/Course_DataCamp_Python_Data_Science/Data_Analyst_Course_Notes.docx
+++ b/Course_DataCamp_Python_Data_Science/Data_Analyst_Course_Notes.docx
@@ -30,25 +30,53 @@
     <w:p>
       <w:pPr>
         <w:ind w:left="180"/>
-      </w:pPr>
-      <w:r>
+        <w:rPr>
+          <w:b/>
+          <w:bCs/>
+        </w:rPr>
+      </w:pPr>
+      <w:r>
+        <w:rPr>
+          <w:b/>
+          <w:bCs/>
+        </w:rPr>
         <w:t>Chapter 1</w:t>
       </w:r>
     </w:p>
     <w:p>
       <w:pPr>
         <w:ind w:left="360"/>
-      </w:pPr>
-      <w:r>
+        <w:rPr>
+          <w:b/>
+          <w:bCs/>
+        </w:rPr>
+      </w:pPr>
+      <w:r>
+        <w:rPr>
+          <w:b/>
+          <w:bCs/>
+        </w:rPr>
         <w:t>Section 1</w:t>
       </w:r>
       <w:r>
+        <w:rPr>
+          <w:b/>
+          <w:bCs/>
+        </w:rPr>
         <w:t xml:space="preserve"> </w:t>
       </w:r>
       <w:r>
+        <w:rPr>
+          <w:b/>
+          <w:bCs/>
+        </w:rPr>
         <w:t xml:space="preserve">- </w:t>
       </w:r>
       <w:r>
+        <w:rPr>
+          <w:b/>
+          <w:bCs/>
+        </w:rPr>
         <w:t>Dive Into Python</w:t>
       </w:r>
     </w:p>
@@ -78,17 +106,37 @@
     <w:p>
       <w:pPr>
         <w:ind w:left="360"/>
-      </w:pPr>
-      <w:r>
+        <w:rPr>
+          <w:b/>
+          <w:bCs/>
+        </w:rPr>
+      </w:pPr>
+      <w:r>
+        <w:rPr>
+          <w:b/>
+          <w:bCs/>
+        </w:rPr>
         <w:t>Section 2</w:t>
       </w:r>
       <w:r>
+        <w:rPr>
+          <w:b/>
+          <w:bCs/>
+        </w:rPr>
         <w:t xml:space="preserve"> </w:t>
       </w:r>
       <w:r>
+        <w:rPr>
+          <w:b/>
+          <w:bCs/>
+        </w:rPr>
         <w:t xml:space="preserve">- </w:t>
       </w:r>
       <w:r>
+        <w:rPr>
+          <w:b/>
+          <w:bCs/>
+        </w:rPr>
         <w:t>Creating Variables</w:t>
       </w:r>
     </w:p>
@@ -111,11 +159,23 @@
     <w:p>
       <w:pPr>
         <w:ind w:left="360"/>
-      </w:pPr>
-      <w:r>
+        <w:rPr>
+          <w:b/>
+          <w:bCs/>
+        </w:rPr>
+      </w:pPr>
+      <w:r>
+        <w:rPr>
+          <w:b/>
+          <w:bCs/>
+        </w:rPr>
         <w:t>Section 3</w:t>
       </w:r>
       <w:r>
+        <w:rPr>
+          <w:b/>
+          <w:bCs/>
+        </w:rPr>
         <w:t xml:space="preserve"> - Functions</w:t>
       </w:r>
     </w:p>
@@ -131,13 +191,8 @@
       <w:pPr>
         <w:ind w:left="540"/>
       </w:pPr>
-      <w:proofErr w:type="spellStart"/>
-      <w:r>
-        <w:t>plt.plot</w:t>
-      </w:r>
-      <w:proofErr w:type="spellEnd"/>
-      <w:r>
-        <w:t>(x-value, y-value, label=’label’)</w:t>
+      <w:r>
+        <w:t>plt.plot(x-value, y-value, label=’label’)</w:t>
       </w:r>
     </w:p>
     <w:p>
@@ -156,21 +211,41 @@
     <w:p>
       <w:pPr>
         <w:ind w:left="180"/>
+        <w:rPr>
+          <w:b/>
+          <w:bCs/>
+        </w:rPr>
       </w:pPr>
       <w:bookmarkStart w:id="0" w:name="_Hlk55684538"/>
       <w:r>
+        <w:rPr>
+          <w:b/>
+          <w:bCs/>
+        </w:rPr>
         <w:t>Chapter 2</w:t>
       </w:r>
     </w:p>
     <w:p>
       <w:pPr>
         <w:ind w:left="360"/>
+        <w:rPr>
+          <w:b/>
+          <w:bCs/>
+        </w:rPr>
       </w:pPr>
       <w:bookmarkStart w:id="1" w:name="_Hlk55684039"/>
       <w:r>
+        <w:rPr>
+          <w:b/>
+          <w:bCs/>
+        </w:rPr>
         <w:t>Section 1</w:t>
       </w:r>
       <w:r>
+        <w:rPr>
+          <w:b/>
+          <w:bCs/>
+        </w:rPr>
         <w:t xml:space="preserve"> - pandas</w:t>
       </w:r>
     </w:p>
@@ -218,29 +293,16 @@
       <w:pPr>
         <w:ind w:left="540"/>
       </w:pPr>
-      <w:proofErr w:type="spellStart"/>
-      <w:r>
-        <w:t>DataFrame</w:t>
-      </w:r>
-      <w:proofErr w:type="spellEnd"/>
-      <w:r>
-        <w:t xml:space="preserve"> loading is the first step</w:t>
-      </w:r>
-    </w:p>
-    <w:p>
-      <w:pPr>
-        <w:ind w:left="540"/>
-      </w:pPr>
-      <w:r>
-        <w:t xml:space="preserve">Easiest way to create </w:t>
-      </w:r>
-      <w:proofErr w:type="spellStart"/>
-      <w:r>
-        <w:t>DataFrame</w:t>
-      </w:r>
-      <w:proofErr w:type="spellEnd"/>
-      <w:r>
-        <w:t xml:space="preserve"> is using a .csv file</w:t>
+      <w:r>
+        <w:t>DataFrame loading is the first step</w:t>
+      </w:r>
+    </w:p>
+    <w:p>
+      <w:pPr>
+        <w:ind w:left="540"/>
+      </w:pPr>
+      <w:r>
+        <w:t>Easiest way to create DataFrame is using a .csv file</w:t>
       </w:r>
     </w:p>
     <w:p>
@@ -270,11 +332,23 @@
     <w:p>
       <w:pPr>
         <w:ind w:left="360"/>
-      </w:pPr>
-      <w:r>
+        <w:rPr>
+          <w:b/>
+          <w:bCs/>
+        </w:rPr>
+      </w:pPr>
+      <w:r>
+        <w:rPr>
+          <w:b/>
+          <w:bCs/>
+        </w:rPr>
         <w:t>Section 2</w:t>
       </w:r>
       <w:r>
+        <w:rPr>
+          <w:b/>
+          <w:bCs/>
+        </w:rPr>
         <w:t xml:space="preserve"> - Selecting Columns</w:t>
       </w:r>
     </w:p>
@@ -282,15 +356,44 @@
       <w:pPr>
         <w:ind w:left="540"/>
       </w:pPr>
-    </w:p>
-    <w:p>
-      <w:pPr>
-        <w:ind w:left="360"/>
-      </w:pPr>
-      <w:r>
+      <w:r>
+        <w:t>Calculate data from column… (sum of numbers, etc)</w:t>
+      </w:r>
+    </w:p>
+    <w:p>
+      <w:pPr>
+        <w:ind w:left="540"/>
+      </w:pPr>
+      <w:r>
+        <w:t>Plot data from columns…</w:t>
+      </w:r>
+    </w:p>
+    <w:p>
+      <w:pPr>
+        <w:ind w:left="540"/>
+      </w:pPr>
+    </w:p>
+    <w:p>
+      <w:pPr>
+        <w:ind w:left="360"/>
+        <w:rPr>
+          <w:b/>
+          <w:bCs/>
+        </w:rPr>
+      </w:pPr>
+      <w:r>
+        <w:rPr>
+          <w:b/>
+          <w:bCs/>
+        </w:rPr>
+        <w:lastRenderedPageBreak/>
         <w:t>Section 3</w:t>
       </w:r>
       <w:r>
+        <w:rPr>
+          <w:b/>
+          <w:bCs/>
+        </w:rPr>
         <w:t xml:space="preserve"> - Selecting Rows with Logic</w:t>
       </w:r>
     </w:p>
@@ -298,49 +401,346 @@
       <w:pPr>
         <w:ind w:left="540"/>
       </w:pPr>
-    </w:p>
-    <w:p>
-      <w:pPr>
-        <w:ind w:left="360"/>
+      <w:r>
+        <w:t>Return true or false when checking = = or &gt; or &lt; or &gt;= or !=</w:t>
+      </w:r>
+    </w:p>
+    <w:p>
+      <w:pPr>
+        <w:ind w:left="540"/>
+      </w:pPr>
+      <w:r>
+        <w:t>= = checks for equality while = sets a value</w:t>
+      </w:r>
+    </w:p>
+    <w:p>
+      <w:pPr>
+        <w:ind w:left="540"/>
+      </w:pPr>
+      <w:r>
+        <w:t>credit_records[credit_records.price &gt; 20.00]  &gt;&gt;&gt; selecting rows where the column price is greater than 20.00</w:t>
+      </w:r>
+    </w:p>
+    <w:p>
+      <w:pPr>
+        <w:ind w:left="540"/>
+      </w:pPr>
+    </w:p>
+    <w:p>
+      <w:pPr>
+        <w:ind w:left="540"/>
+      </w:pPr>
+      <w:r>
+        <w:t>Booleans</w:t>
+      </w:r>
+      <w:r>
+        <w:t xml:space="preserve"> (only two, true and false)</w:t>
+      </w:r>
+    </w:p>
+    <w:p>
+      <w:pPr>
+        <w:ind w:left="540"/>
+      </w:pPr>
+    </w:p>
+    <w:bookmarkEnd w:id="1"/>
+    <w:p>
+      <w:pPr>
+        <w:ind w:left="180"/>
+        <w:rPr>
+          <w:b/>
+          <w:bCs/>
+        </w:rPr>
+      </w:pPr>
+      <w:r>
+        <w:rPr>
+          <w:b/>
+          <w:bCs/>
+        </w:rPr>
+        <w:t>Chapter 3</w:t>
+      </w:r>
+      <w:r>
+        <w:rPr>
+          <w:b/>
+          <w:bCs/>
+        </w:rPr>
+        <w:t xml:space="preserve"> - Plotting Data with matplotlib</w:t>
+      </w:r>
+    </w:p>
+    <w:p>
+      <w:pPr>
+        <w:ind w:left="360"/>
+        <w:rPr>
+          <w:b/>
+          <w:bCs/>
+        </w:rPr>
+      </w:pPr>
+      <w:r>
+        <w:rPr>
+          <w:b/>
+          <w:bCs/>
+        </w:rPr>
+        <w:t>Section 1</w:t>
+      </w:r>
+      <w:r>
+        <w:rPr>
+          <w:b/>
+          <w:bCs/>
+        </w:rPr>
+        <w:t xml:space="preserve"> - Creating line plots</w:t>
+      </w:r>
+    </w:p>
+    <w:p>
+      <w:pPr>
+        <w:ind w:left="540"/>
+      </w:pPr>
+      <w:r>
+        <w:t>Import matplotlib\</w:t>
+      </w:r>
+    </w:p>
+    <w:p>
+      <w:pPr>
+        <w:ind w:left="540"/>
+      </w:pPr>
+      <w:r>
+        <w:t>from matplotlib import pyplot as plt</w:t>
+      </w:r>
+    </w:p>
+    <w:p>
+      <w:pPr>
+        <w:ind w:left="540"/>
+      </w:pPr>
+      <w:r>
+        <w:t>plt.plot(dataframe_x_values.column_name, dataframe_y_values.column_name)</w:t>
+      </w:r>
+      <w:r>
+        <w:br/>
+        <w:t>plt.show()</w:t>
+      </w:r>
+    </w:p>
+    <w:p>
+      <w:pPr>
+        <w:ind w:left="540"/>
+      </w:pPr>
+      <w:r>
+        <w:t>multiple lines use a 2</w:t>
+      </w:r>
+      <w:r>
+        <w:rPr>
+          <w:vertAlign w:val="superscript"/>
+        </w:rPr>
+        <w:t>nd</w:t>
+      </w:r>
+      <w:r>
+        <w:t>, or 3</w:t>
+      </w:r>
+      <w:r>
+        <w:rPr>
+          <w:vertAlign w:val="superscript"/>
+        </w:rPr>
+        <w:t>rd</w:t>
+      </w:r>
+      <w:r>
+        <w:t>, etc. plt.plot statement before plt.show()</w:t>
+      </w:r>
+    </w:p>
+    <w:p>
+      <w:pPr>
+        <w:ind w:left="360"/>
+        <w:rPr>
+          <w:b/>
+          <w:bCs/>
+        </w:rPr>
+      </w:pPr>
+      <w:r>
+        <w:rPr>
+          <w:b/>
+          <w:bCs/>
+        </w:rPr>
+        <w:t>Section 2</w:t>
+      </w:r>
+      <w:r>
+        <w:rPr>
+          <w:b/>
+          <w:bCs/>
+        </w:rPr>
+        <w:t xml:space="preserve"> - Adding text to plots</w:t>
+      </w:r>
+    </w:p>
+    <w:p>
+      <w:pPr>
+        <w:ind w:left="540"/>
+      </w:pPr>
+      <w:r>
+        <w:t>plt.xlabel(“Label for X”)</w:t>
+      </w:r>
+    </w:p>
+    <w:p>
+      <w:pPr>
+        <w:ind w:left="540"/>
+      </w:pPr>
+      <w:r>
+        <w:t>plt.ylabel(“Label for Y”)</w:t>
+      </w:r>
+    </w:p>
+    <w:p>
+      <w:pPr>
+        <w:ind w:left="540"/>
+      </w:pPr>
+      <w:r>
+        <w:t>plt.title(“Plot Title”, fontsize=xx)    #fontsize is optional</w:t>
+      </w:r>
+    </w:p>
+    <w:p>
+      <w:pPr>
+        <w:ind w:left="540"/>
+      </w:pPr>
+      <w:r>
+        <w:t>plt.plot(dataframe_x_values.column_name, dataframe_y_values.column_name, label=”Label for Legend”)</w:t>
+      </w:r>
+    </w:p>
+    <w:p>
+      <w:pPr>
+        <w:ind w:left="540"/>
+      </w:pPr>
+      <w:r>
+        <w:t>plt.legend(color=”green”)   #color is optional</w:t>
+      </w:r>
+    </w:p>
+    <w:p>
+      <w:pPr>
+        <w:ind w:left="540"/>
+      </w:pPr>
+      <w:r>
+        <w:t>plt.text(x_coord, y_coord, “Text Message”)</w:t>
+      </w:r>
+    </w:p>
+    <w:p>
+      <w:pPr>
+        <w:ind w:left="540"/>
+      </w:pPr>
+      <w:r>
+        <w:t>plt.show()</w:t>
+      </w:r>
+    </w:p>
+    <w:p>
+      <w:pPr>
+        <w:ind w:left="360"/>
+        <w:rPr>
+          <w:b/>
+          <w:bCs/>
+        </w:rPr>
+      </w:pPr>
+      <w:r>
+        <w:rPr>
+          <w:b/>
+          <w:bCs/>
+        </w:rPr>
+        <w:t>Section 3</w:t>
+      </w:r>
+      <w:r>
+        <w:rPr>
+          <w:b/>
+          <w:bCs/>
+        </w:rPr>
+        <w:t xml:space="preserve"> - Styling graphs</w:t>
+      </w:r>
+    </w:p>
+    <w:p>
+      <w:pPr>
+        <w:ind w:left="540"/>
+      </w:pPr>
+    </w:p>
+    <w:p>
+      <w:pPr>
+        <w:ind w:left="180"/>
+        <w:rPr>
+          <w:b/>
+          <w:bCs/>
+        </w:rPr>
+      </w:pPr>
+      <w:r>
+        <w:rPr>
+          <w:b/>
+          <w:bCs/>
+        </w:rPr>
+        <w:t>Chapter 4</w:t>
+      </w:r>
+    </w:p>
+    <w:p>
+      <w:pPr>
+        <w:ind w:left="360"/>
+      </w:pPr>
+      <w:r>
+        <w:t>Section 1</w:t>
+      </w:r>
+    </w:p>
+    <w:p>
+      <w:pPr>
+        <w:ind w:left="540"/>
+      </w:pPr>
+    </w:p>
+    <w:p>
+      <w:pPr>
+        <w:ind w:left="360"/>
+      </w:pPr>
+      <w:r>
+        <w:t>Section 2</w:t>
+      </w:r>
+      <w:r>
+        <w:t xml:space="preserve"> - Bar Charts</w:t>
+      </w:r>
+    </w:p>
+    <w:p>
+      <w:pPr>
+        <w:ind w:left="540"/>
+      </w:pPr>
+      <w:r>
+        <w:t>plt.bar(arg1, arg2, yerr=dataframe.column_for_error)</w:t>
+      </w:r>
+      <w:r>
+        <w:br/>
+        <w:t>plt.ylabel(“Label”)</w:t>
+      </w:r>
+      <w:r>
+        <w:br/>
+        <w:t>plt.show()</w:t>
+      </w:r>
+    </w:p>
+    <w:p>
+      <w:pPr>
+        <w:ind w:left="540"/>
+      </w:pPr>
+      <w:r>
+        <w:t>plt.barh()   # plot horizontal bars</w:t>
+      </w:r>
+    </w:p>
+    <w:p>
+      <w:pPr>
+        <w:ind w:left="540"/>
+      </w:pPr>
+      <w:r>
+        <w:t>Stacked Bar chart</w:t>
+      </w:r>
+    </w:p>
+    <w:p>
+      <w:pPr>
+        <w:ind w:left="540"/>
       </w:pPr>
       <w:r>
         <w:lastRenderedPageBreak/>
-        <w:t>Section 4</w:t>
-      </w:r>
-    </w:p>
-    <w:p>
-      <w:pPr>
-        <w:ind w:left="540"/>
-      </w:pPr>
-    </w:p>
-    <w:bookmarkEnd w:id="1"/>
-    <w:p>
-      <w:pPr>
-        <w:ind w:left="180"/>
-      </w:pPr>
-      <w:r>
-        <w:t>Chapter 3</w:t>
-      </w:r>
-    </w:p>
-    <w:p>
-      <w:pPr>
-        <w:ind w:left="360"/>
-      </w:pPr>
-      <w:r>
-        <w:t>Section 1</w:t>
-      </w:r>
-    </w:p>
-    <w:p>
-      <w:pPr>
-        <w:ind w:left="540"/>
-      </w:pPr>
-    </w:p>
-    <w:p>
-      <w:pPr>
-        <w:ind w:left="360"/>
-      </w:pPr>
-      <w:r>
-        <w:t>Section 2</w:t>
+        <w:t>plt.bar(x_column, y_column1, label=’Label’)</w:t>
+      </w:r>
+      <w:r>
+        <w:br/>
+        <w:t>plt.bar(x_column, y_column2, bottom=y_column1, label=’Label’)</w:t>
+      </w:r>
+      <w:r>
+        <w:br/>
+        <w:t>plt.legend()</w:t>
+      </w:r>
+      <w:r>
+        <w:br/>
+        <w:t>plt.show()</w:t>
       </w:r>
     </w:p>
     <w:p>
@@ -355,71 +755,41 @@
       <w:r>
         <w:t>Section 3</w:t>
       </w:r>
-    </w:p>
-    <w:p>
-      <w:pPr>
-        <w:ind w:left="540"/>
-      </w:pPr>
-    </w:p>
-    <w:p>
-      <w:pPr>
-        <w:ind w:left="360"/>
-      </w:pPr>
-      <w:r>
-        <w:t>Section 4</w:t>
-      </w:r>
-    </w:p>
-    <w:p>
-      <w:pPr>
-        <w:ind w:left="540"/>
-      </w:pPr>
-    </w:p>
-    <w:p>
-      <w:pPr>
-        <w:ind w:left="180"/>
-      </w:pPr>
-      <w:r>
-        <w:t>Chapter 4</w:t>
-      </w:r>
-    </w:p>
-    <w:p>
-      <w:pPr>
-        <w:ind w:left="360"/>
-      </w:pPr>
-      <w:r>
-        <w:t>Section 1</w:t>
-      </w:r>
-    </w:p>
-    <w:p>
-      <w:pPr>
-        <w:ind w:left="540"/>
-      </w:pPr>
-    </w:p>
-    <w:p>
-      <w:pPr>
-        <w:ind w:left="360"/>
-      </w:pPr>
-      <w:r>
-        <w:t>Section 2</w:t>
-      </w:r>
-    </w:p>
-    <w:p>
-      <w:pPr>
-        <w:ind w:left="540"/>
-      </w:pPr>
-    </w:p>
-    <w:p>
-      <w:pPr>
-        <w:ind w:left="360"/>
-      </w:pPr>
-      <w:r>
-        <w:t>Section 3</w:t>
-      </w:r>
-    </w:p>
-    <w:p>
-      <w:pPr>
-        <w:ind w:left="540"/>
-      </w:pPr>
+      <w:r>
+        <w:t xml:space="preserve"> - Histograms </w:t>
+      </w:r>
+    </w:p>
+    <w:p>
+      <w:pPr>
+        <w:ind w:left="540"/>
+      </w:pPr>
+      <w:r>
+        <w:t>plt.hist(dataframe.column, bins=[number of bins], range=(xmin, xmax))</w:t>
+      </w:r>
+    </w:p>
+    <w:p>
+      <w:pPr>
+        <w:ind w:left="540"/>
+      </w:pPr>
+      <w:r>
+        <w:t>Normalizing</w:t>
+      </w:r>
+    </w:p>
+    <w:p>
+      <w:pPr>
+        <w:ind w:left="540"/>
+      </w:pPr>
+      <w:r>
+        <w:t>Compare differing sample sizes on portion of total sample (normalized to 1)</w:t>
+      </w:r>
+    </w:p>
+    <w:p>
+      <w:pPr>
+        <w:ind w:left="540"/>
+      </w:pPr>
+      <w:r>
+        <w:t>Add keyword: density=true</w:t>
+      </w:r>
     </w:p>
     <w:p>
       <w:pPr>
@@ -471,10 +841,7 @@
         <w:ind w:left="180"/>
       </w:pPr>
       <w:r>
-        <w:t xml:space="preserve">Chapter </w:t>
-      </w:r>
-      <w:r>
-        <w:t>1</w:t>
+        <w:t>Chapter 1</w:t>
       </w:r>
     </w:p>
     <w:p>
@@ -721,14 +1088,7 @@
           <w:b/>
           <w:bCs/>
         </w:rPr>
-        <w:t>Assessment</w:t>
-      </w:r>
-      <w:r>
-        <w:rPr>
-          <w:b/>
-          <w:bCs/>
-        </w:rPr>
-        <w:t xml:space="preserve">: </w:t>
+        <w:t xml:space="preserve">Assessment: </w:t>
       </w:r>
       <w:r>
         <w:rPr>
@@ -797,14 +1157,7 @@
           <w:b/>
           <w:bCs/>
         </w:rPr>
-        <w:t>Assessment</w:t>
-      </w:r>
-      <w:r>
-        <w:rPr>
-          <w:b/>
-          <w:bCs/>
-        </w:rPr>
-        <w:t xml:space="preserve">: </w:t>
+        <w:t xml:space="preserve">Assessment: </w:t>
       </w:r>
       <w:r>
         <w:rPr>

</xml_diff>

<commit_message>
Complete thru Chapter 3, Section 1
</commit_message>
<xml_diff>
--- a/Course_DataCamp_Python_Data_Science/Data_Analyst_Course_Notes.docx
+++ b/Course_DataCamp_Python_Data_Science/Data_Analyst_Course_Notes.docx
@@ -840,6 +840,7 @@
       <w:pPr>
         <w:ind w:left="180"/>
       </w:pPr>
+      <w:bookmarkStart w:id="2" w:name="_Hlk59526186"/>
       <w:r>
         <w:t>Chapter 1</w:t>
       </w:r>
@@ -1076,6 +1077,7 @@
         <w:ind w:left="540"/>
       </w:pPr>
     </w:p>
+    <w:bookmarkEnd w:id="2"/>
     <w:p>
       <w:pPr>
         <w:rPr>
@@ -1111,6 +1113,22 @@
           <w:b/>
           <w:bCs/>
         </w:rPr>
+        <w:br w:type="page"/>
+      </w:r>
+    </w:p>
+    <w:p>
+      <w:pPr>
+        <w:rPr>
+          <w:b/>
+          <w:bCs/>
+        </w:rPr>
+      </w:pPr>
+      <w:r>
+        <w:rPr>
+          <w:b/>
+          <w:bCs/>
+        </w:rPr>
+        <w:lastRenderedPageBreak/>
         <w:t xml:space="preserve">Course: </w:t>
       </w:r>
       <w:r>
@@ -1121,6 +1139,646 @@
         <w:t>Data Manipulation with pandas</w:t>
       </w:r>
     </w:p>
+    <w:p>
+      <w:pPr>
+        <w:ind w:left="180"/>
+      </w:pPr>
+      <w:r>
+        <w:t>Chapter 1</w:t>
+      </w:r>
+    </w:p>
+    <w:p>
+      <w:pPr>
+        <w:ind w:left="360"/>
+      </w:pPr>
+      <w:r>
+        <w:t>Section 1</w:t>
+      </w:r>
+    </w:p>
+    <w:p>
+      <w:pPr>
+        <w:ind w:left="540"/>
+      </w:pPr>
+    </w:p>
+    <w:p>
+      <w:pPr>
+        <w:ind w:left="360"/>
+      </w:pPr>
+      <w:r>
+        <w:t>Section 2</w:t>
+      </w:r>
+    </w:p>
+    <w:p>
+      <w:pPr>
+        <w:ind w:left="540"/>
+      </w:pPr>
+    </w:p>
+    <w:p>
+      <w:pPr>
+        <w:ind w:left="360"/>
+        <w:rPr>
+          <w:b/>
+          <w:bCs/>
+        </w:rPr>
+      </w:pPr>
+      <w:r>
+        <w:rPr>
+          <w:b/>
+          <w:bCs/>
+        </w:rPr>
+        <w:t>Section 3 - New Columns</w:t>
+      </w:r>
+    </w:p>
+    <w:p>
+      <w:pPr>
+        <w:ind w:left="540"/>
+      </w:pPr>
+      <w:r>
+        <w:t>Add new columns when existing data doesn’t meet your needs</w:t>
+      </w:r>
+    </w:p>
+    <w:p>
+      <w:pPr>
+        <w:ind w:left="540"/>
+      </w:pPr>
+      <w:r>
+        <w:t>Mutate, transform, feature engineering</w:t>
+      </w:r>
+    </w:p>
+    <w:p>
+      <w:pPr>
+        <w:ind w:left="540"/>
+      </w:pPr>
+      <w:r>
+        <w:t>dataframe[“new_column”] = dataframe[“existing_column”] {math}</w:t>
+      </w:r>
+    </w:p>
+    <w:p>
+      <w:pPr>
+        <w:ind w:left="540"/>
+      </w:pPr>
+      <w:r>
+        <w:t>dataframe[“new_column”] = dataframe[“column1”] * dataframe[“column2”]</w:t>
+      </w:r>
+    </w:p>
+    <w:p>
+      <w:pPr>
+        <w:ind w:left="180"/>
+        <w:rPr>
+          <w:b/>
+          <w:bCs/>
+        </w:rPr>
+      </w:pPr>
+      <w:r>
+        <w:rPr>
+          <w:b/>
+          <w:bCs/>
+        </w:rPr>
+        <w:t>Chapter 2</w:t>
+      </w:r>
+      <w:r>
+        <w:rPr>
+          <w:b/>
+          <w:bCs/>
+        </w:rPr>
+        <w:t xml:space="preserve"> - Aggregating Data</w:t>
+      </w:r>
+    </w:p>
+    <w:p>
+      <w:pPr>
+        <w:ind w:left="360"/>
+        <w:rPr>
+          <w:b/>
+          <w:bCs/>
+        </w:rPr>
+      </w:pPr>
+      <w:r>
+        <w:rPr>
+          <w:b/>
+          <w:bCs/>
+        </w:rPr>
+        <w:t>Section 1</w:t>
+      </w:r>
+      <w:r>
+        <w:rPr>
+          <w:b/>
+          <w:bCs/>
+        </w:rPr>
+        <w:t xml:space="preserve"> - Summary Statistics</w:t>
+      </w:r>
+    </w:p>
+    <w:p>
+      <w:pPr>
+        <w:ind w:left="540"/>
+      </w:pPr>
+      <w:r>
+        <w:t>df[“column”].mean()</w:t>
+      </w:r>
+    </w:p>
+    <w:p>
+      <w:pPr>
+        <w:ind w:left="540"/>
+      </w:pPr>
+      <w:r>
+        <w:t>.median(), .mode(), min(), max(), var(), std()</w:t>
+      </w:r>
+    </w:p>
+    <w:p>
+      <w:pPr>
+        <w:ind w:left="540"/>
+      </w:pPr>
+      <w:r>
+        <w:t>.agg() allows for the use of custom calculations for analysis</w:t>
+      </w:r>
+    </w:p>
+    <w:p>
+      <w:pPr>
+        <w:ind w:left="540"/>
+      </w:pPr>
+      <w:r>
+        <w:t>df[“column”].agg(function_name) for single column</w:t>
+      </w:r>
+    </w:p>
+    <w:p>
+      <w:pPr>
+        <w:ind w:left="540"/>
+      </w:pPr>
+      <w:r>
+        <w:t>df[</w:t>
+      </w:r>
+      <w:r>
+        <w:t>[</w:t>
+      </w:r>
+      <w:r>
+        <w:t>“column</w:t>
+      </w:r>
+      <w:r>
+        <w:t>1</w:t>
+      </w:r>
+      <w:r>
+        <w:t>”</w:t>
+      </w:r>
+      <w:r>
+        <w:t>, “column2”]</w:t>
+      </w:r>
+      <w:r>
+        <w:t xml:space="preserve">].agg(function_name) for </w:t>
+      </w:r>
+      <w:r>
+        <w:t>multiple</w:t>
+      </w:r>
+      <w:r>
+        <w:t xml:space="preserve"> column</w:t>
+      </w:r>
+      <w:r>
+        <w:t>s</w:t>
+      </w:r>
+    </w:p>
+    <w:p>
+      <w:pPr>
+        <w:ind w:left="540"/>
+      </w:pPr>
+      <w:r>
+        <w:t>use .agg() to get multiple summaries: df[“column”].agg([function1_name, function2_name])</w:t>
+      </w:r>
+    </w:p>
+    <w:p>
+      <w:pPr>
+        <w:ind w:left="540"/>
+      </w:pPr>
+      <w:r>
+        <w:t>.cumsum() summation of data moving down the row</w:t>
+      </w:r>
+      <w:r>
+        <w:t xml:space="preserve"> also: </w:t>
+      </w:r>
+      <w:r>
+        <w:t>.cummax()</w:t>
+      </w:r>
+      <w:r>
+        <w:t xml:space="preserve">, </w:t>
+      </w:r>
+      <w:r>
+        <w:t>.cummin()</w:t>
+      </w:r>
+      <w:r>
+        <w:t>,</w:t>
+      </w:r>
+      <w:r>
+        <w:t>.cumprod()</w:t>
+      </w:r>
+    </w:p>
+    <w:p>
+      <w:pPr>
+        <w:ind w:left="360"/>
+        <w:rPr>
+          <w:b/>
+          <w:bCs/>
+        </w:rPr>
+      </w:pPr>
+      <w:r>
+        <w:rPr>
+          <w:b/>
+          <w:bCs/>
+        </w:rPr>
+        <w:t>Section 2</w:t>
+      </w:r>
+      <w:r>
+        <w:rPr>
+          <w:b/>
+          <w:bCs/>
+        </w:rPr>
+        <w:t xml:space="preserve"> - Counting</w:t>
+      </w:r>
+    </w:p>
+    <w:p>
+      <w:pPr>
+        <w:ind w:left="540"/>
+      </w:pPr>
+      <w:r>
+        <w:t>Dropping duplicates: df.drop_duplicates(subset=”column”) for a single column</w:t>
+      </w:r>
+    </w:p>
+    <w:p>
+      <w:pPr>
+        <w:ind w:left="540"/>
+      </w:pPr>
+      <w:r>
+        <w:t>Multiple columns: df.drop_duplicates(subset=[“column1”, “column2”])</w:t>
+      </w:r>
+    </w:p>
+    <w:p>
+      <w:pPr>
+        <w:ind w:left="540"/>
+      </w:pPr>
+      <w:r>
+        <w:t>Get counts of unique items: df[“column”].value_counts()</w:t>
+      </w:r>
+    </w:p>
+    <w:p>
+      <w:pPr>
+        <w:ind w:left="540"/>
+      </w:pPr>
+      <w:r>
+        <w:t>Sort: df[“column”].value_counts(sort=True)</w:t>
+      </w:r>
+    </w:p>
+    <w:p>
+      <w:pPr>
+        <w:ind w:left="540"/>
+      </w:pPr>
+      <w:r>
+        <w:t>Normalize to distribution: df[“column”].value_counts(normalize=True)</w:t>
+      </w:r>
+    </w:p>
+    <w:p>
+      <w:pPr>
+        <w:ind w:left="360"/>
+        <w:rPr>
+          <w:b/>
+          <w:bCs/>
+        </w:rPr>
+      </w:pPr>
+      <w:r>
+        <w:rPr>
+          <w:b/>
+          <w:bCs/>
+        </w:rPr>
+        <w:t>Section 3</w:t>
+      </w:r>
+      <w:r>
+        <w:rPr>
+          <w:b/>
+          <w:bCs/>
+        </w:rPr>
+        <w:t xml:space="preserve"> - Grouped Summary Statistics</w:t>
+      </w:r>
+    </w:p>
+    <w:p>
+      <w:pPr>
+        <w:ind w:left="540"/>
+      </w:pPr>
+      <w:r>
+        <w:t>df[df[“column”] == “criteria”][“column2”].mean() find average of column2</w:t>
+      </w:r>
+    </w:p>
+    <w:p>
+      <w:pPr>
+        <w:ind w:left="540"/>
+      </w:pPr>
+      <w:r>
+        <w:t>Group: df.groupby(“grouping_column”)[“investigative_column”].mean()</w:t>
+      </w:r>
+    </w:p>
+    <w:p>
+      <w:pPr>
+        <w:ind w:left="540"/>
+      </w:pPr>
+      <w:r>
+        <w:t>Using agg() for multiple statistics: df.groupby(“group_column”)[“investigative_column”].agg([min, max, sum])</w:t>
+      </w:r>
+    </w:p>
+    <w:p>
+      <w:pPr>
+        <w:ind w:left="540"/>
+      </w:pPr>
+      <w:r>
+        <w:t>Group by multiple columns: df.groupby([“column1”, “column2”])[“investigate_column”].mean()</w:t>
+      </w:r>
+    </w:p>
+    <w:p>
+      <w:pPr>
+        <w:ind w:left="540"/>
+      </w:pPr>
+      <w:r>
+        <w:t>Group &amp; aggregate multiples: df.</w:t>
+      </w:r>
+      <w:r>
+        <w:t xml:space="preserve"> groupby([“column1”, “column2”])[</w:t>
+      </w:r>
+      <w:r>
+        <w:t>[</w:t>
+      </w:r>
+      <w:r>
+        <w:t>“investigate_column”</w:t>
+      </w:r>
+      <w:r>
+        <w:t>, “i_column2”]</w:t>
+      </w:r>
+      <w:r>
+        <w:t>].mean()</w:t>
+      </w:r>
+    </w:p>
+    <w:p>
+      <w:pPr>
+        <w:ind w:left="360"/>
+        <w:rPr>
+          <w:b/>
+          <w:bCs/>
+        </w:rPr>
+      </w:pPr>
+      <w:r>
+        <w:rPr>
+          <w:b/>
+          <w:bCs/>
+        </w:rPr>
+        <w:lastRenderedPageBreak/>
+        <w:t>Section 4</w:t>
+      </w:r>
+      <w:r>
+        <w:rPr>
+          <w:b/>
+          <w:bCs/>
+        </w:rPr>
+        <w:t xml:space="preserve"> - Pivot Tables</w:t>
+      </w:r>
+    </w:p>
+    <w:p>
+      <w:pPr>
+        <w:ind w:left="540"/>
+      </w:pPr>
+      <w:r>
+        <w:t>Pivot tables help summarize and group data: df.pivot_table(values=”column”, index=”column”)</w:t>
+      </w:r>
+    </w:p>
+    <w:p>
+      <w:pPr>
+        <w:ind w:left="540"/>
+      </w:pPr>
+      <w:r>
+        <w:t>Group by index, values are columns to be summarized</w:t>
+      </w:r>
+    </w:p>
+    <w:p>
+      <w:pPr>
+        <w:ind w:left="540"/>
+      </w:pPr>
+      <w:r>
+        <w:t>Multiple stats: df.pivot_table(values=”column”, index=”column”, aggfunc=[np.mean, np.median])</w:t>
+      </w:r>
+    </w:p>
+    <w:p>
+      <w:pPr>
+        <w:ind w:left="540"/>
+      </w:pPr>
+      <w:r>
+        <w:t>Multiple columns: df.pivot_table(values=”column”, index=”column”, columns=”column2”)</w:t>
+      </w:r>
+    </w:p>
+    <w:p>
+      <w:pPr>
+        <w:ind w:left="540"/>
+      </w:pPr>
+      <w:r>
+        <w:t>Replace null/NaN with value</w:t>
+      </w:r>
+      <w:r>
+        <w:t>: df.pivot_table(values=”column”, index=”column”, columns=”column2”</w:t>
+      </w:r>
+      <w:r>
+        <w:t>, fill_value=0</w:t>
+      </w:r>
+      <w:r>
+        <w:t>)</w:t>
+      </w:r>
+    </w:p>
+    <w:p>
+      <w:pPr>
+        <w:ind w:left="540"/>
+      </w:pPr>
+      <w:r>
+        <w:t xml:space="preserve">Mean: </w:t>
+      </w:r>
+      <w:r>
+        <w:t>Multiple columns: df.pivot_table(values=”column”, index=”column”, columns=”column2”</w:t>
+      </w:r>
+      <w:r>
+        <w:t>, margins=True</w:t>
+      </w:r>
+      <w:r>
+        <w:t>)</w:t>
+      </w:r>
+    </w:p>
+    <w:p>
+      <w:pPr>
+        <w:ind w:left="180"/>
+      </w:pPr>
+      <w:r>
+        <w:t>Chapter 3</w:t>
+      </w:r>
+    </w:p>
+    <w:p>
+      <w:pPr>
+        <w:ind w:left="360"/>
+      </w:pPr>
+      <w:r>
+        <w:t>Section 1</w:t>
+      </w:r>
+      <w:r>
+        <w:t xml:space="preserve"> - Explicit Indexes</w:t>
+      </w:r>
+    </w:p>
+    <w:p>
+      <w:pPr>
+        <w:ind w:left="540"/>
+      </w:pPr>
+      <w:r>
+        <w:t>df_ind = df.set_index(“name”)  &gt;&gt;&gt; can accept a list as well &gt; [“index1”, “index2”]</w:t>
+      </w:r>
+    </w:p>
+    <w:p>
+      <w:pPr>
+        <w:ind w:left="540"/>
+      </w:pPr>
+      <w:r>
+        <w:t>df_ind.reset_index() &gt;&gt;&gt; can accept drop=True argument to remove the index altogether</w:t>
+      </w:r>
+    </w:p>
+    <w:p>
+      <w:pPr>
+        <w:ind w:left="540"/>
+      </w:pPr>
+      <w:r>
+        <w:t>indexes make sub-setting with .loc easier</w:t>
+      </w:r>
+    </w:p>
+    <w:p>
+      <w:pPr>
+        <w:ind w:left="540"/>
+      </w:pPr>
+      <w:r>
+        <w:t>If multiple indexes, subset outer level using .loc &gt;&gt;&gt; df_ind.loc[[“index1”, “index2”]]</w:t>
+      </w:r>
+    </w:p>
+    <w:p>
+      <w:pPr>
+        <w:ind w:left="540"/>
+      </w:pPr>
+      <w:r>
+        <w:t>If multiple levels, pass list of tuples to .loc &gt;&gt;&gt; df-ind.loc[[(“index1”, “index2”), (“index3”, “index4”)]]</w:t>
+      </w:r>
+    </w:p>
+    <w:p>
+      <w:pPr>
+        <w:ind w:left="540"/>
+      </w:pPr>
+      <w:r>
+        <w:t>Sort by index using df_ind.sort_index()</w:t>
+      </w:r>
+    </w:p>
+    <w:p>
+      <w:pPr>
+        <w:ind w:left="540"/>
+      </w:pPr>
+      <w:r>
+        <w:t>Control order and level by passing lists &gt;&gt;&gt; df_ind.sort_index(level=[“</w:t>
+      </w:r>
+      <w:r>
+        <w:t>index1”, “index2”</w:t>
+      </w:r>
+      <w:r>
+        <w:t>], ascending=[True, False])</w:t>
+      </w:r>
+    </w:p>
+    <w:p>
+      <w:pPr>
+        <w:ind w:left="360"/>
+      </w:pPr>
+      <w:r>
+        <w:t>Section 2</w:t>
+      </w:r>
+    </w:p>
+    <w:p>
+      <w:pPr>
+        <w:ind w:left="540"/>
+      </w:pPr>
+    </w:p>
+    <w:p>
+      <w:pPr>
+        <w:ind w:left="360"/>
+      </w:pPr>
+      <w:r>
+        <w:t>Section 3</w:t>
+      </w:r>
+    </w:p>
+    <w:p>
+      <w:pPr>
+        <w:ind w:left="540"/>
+      </w:pPr>
+    </w:p>
+    <w:p>
+      <w:pPr>
+        <w:ind w:left="360"/>
+      </w:pPr>
+      <w:r>
+        <w:t>Section 4</w:t>
+      </w:r>
+    </w:p>
+    <w:p>
+      <w:pPr>
+        <w:ind w:left="540"/>
+      </w:pPr>
+    </w:p>
+    <w:p>
+      <w:pPr>
+        <w:ind w:left="180"/>
+      </w:pPr>
+      <w:r>
+        <w:t>Chapter 4</w:t>
+      </w:r>
+    </w:p>
+    <w:p>
+      <w:pPr>
+        <w:ind w:left="360"/>
+      </w:pPr>
+      <w:r>
+        <w:t>Section 1</w:t>
+      </w:r>
+    </w:p>
+    <w:p>
+      <w:pPr>
+        <w:ind w:left="540"/>
+      </w:pPr>
+    </w:p>
+    <w:p>
+      <w:pPr>
+        <w:ind w:left="360"/>
+      </w:pPr>
+      <w:r>
+        <w:t>Section 2</w:t>
+      </w:r>
+    </w:p>
+    <w:p>
+      <w:pPr>
+        <w:ind w:left="540"/>
+      </w:pPr>
+    </w:p>
+    <w:p>
+      <w:pPr>
+        <w:ind w:left="360"/>
+      </w:pPr>
+      <w:r>
+        <w:t>Section 3</w:t>
+      </w:r>
+    </w:p>
+    <w:p>
+      <w:pPr>
+        <w:ind w:left="540"/>
+      </w:pPr>
+    </w:p>
+    <w:p>
+      <w:pPr>
+        <w:ind w:left="360"/>
+      </w:pPr>
+      <w:r>
+        <w:t>Section 4</w:t>
+      </w:r>
+    </w:p>
+    <w:p>
+      <w:pPr>
+        <w:ind w:left="540"/>
+      </w:pPr>
+    </w:p>
     <w:p/>
     <w:p>
       <w:pPr>
@@ -1134,6 +1792,23 @@
           <w:b/>
           <w:bCs/>
         </w:rPr>
+        <w:lastRenderedPageBreak/>
+        <w:br w:type="page"/>
+      </w:r>
+    </w:p>
+    <w:p>
+      <w:pPr>
+        <w:rPr>
+          <w:b/>
+          <w:bCs/>
+        </w:rPr>
+      </w:pPr>
+      <w:r>
+        <w:rPr>
+          <w:b/>
+          <w:bCs/>
+        </w:rPr>
+        <w:lastRenderedPageBreak/>
         <w:t xml:space="preserve">Course: </w:t>
       </w:r>
       <w:r>

</xml_diff>

<commit_message>
Complete through Course 3, Chapter 4, Section 1
</commit_message>
<xml_diff>
--- a/Course_DataCamp_Python_Data_Science/Data_Analyst_Course_Notes.docx
+++ b/Course_DataCamp_Python_Data_Science/Data_Analyst_Course_Notes.docx
@@ -191,8 +191,13 @@
       <w:pPr>
         <w:ind w:left="540"/>
       </w:pPr>
-      <w:r>
-        <w:t>plt.plot(x-value, y-value, label=’label’)</w:t>
+      <w:proofErr w:type="spellStart"/>
+      <w:r>
+        <w:t>plt.plot</w:t>
+      </w:r>
+      <w:proofErr w:type="spellEnd"/>
+      <w:r>
+        <w:t>(x-value, y-value, label=’label’)</w:t>
       </w:r>
     </w:p>
     <w:p>
@@ -293,16 +298,29 @@
       <w:pPr>
         <w:ind w:left="540"/>
       </w:pPr>
-      <w:r>
-        <w:t>DataFrame loading is the first step</w:t>
-      </w:r>
-    </w:p>
-    <w:p>
-      <w:pPr>
-        <w:ind w:left="540"/>
-      </w:pPr>
-      <w:r>
-        <w:t>Easiest way to create DataFrame is using a .csv file</w:t>
+      <w:proofErr w:type="spellStart"/>
+      <w:r>
+        <w:t>DataFrame</w:t>
+      </w:r>
+      <w:proofErr w:type="spellEnd"/>
+      <w:r>
+        <w:t xml:space="preserve"> loading is the first step</w:t>
+      </w:r>
+    </w:p>
+    <w:p>
+      <w:pPr>
+        <w:ind w:left="540"/>
+      </w:pPr>
+      <w:r>
+        <w:t xml:space="preserve">Easiest way to create </w:t>
+      </w:r>
+      <w:proofErr w:type="spellStart"/>
+      <w:r>
+        <w:t>DataFrame</w:t>
+      </w:r>
+      <w:proofErr w:type="spellEnd"/>
+      <w:r>
+        <w:t xml:space="preserve"> is using a .csv file</w:t>
       </w:r>
     </w:p>
     <w:p>
@@ -357,7 +375,15 @@
         <w:ind w:left="540"/>
       </w:pPr>
       <w:r>
-        <w:t>Calculate data from column… (sum of numbers, etc)</w:t>
+        <w:t xml:space="preserve">Calculate data from column… (sum of numbers, </w:t>
+      </w:r>
+      <w:proofErr w:type="spellStart"/>
+      <w:r>
+        <w:t>etc</w:t>
+      </w:r>
+      <w:proofErr w:type="spellEnd"/>
+      <w:r>
+        <w:t>)</w:t>
       </w:r>
     </w:p>
     <w:p>
@@ -417,8 +443,21 @@
       <w:pPr>
         <w:ind w:left="540"/>
       </w:pPr>
-      <w:r>
-        <w:t>credit_records[credit_records.price &gt; 20.00]  &gt;&gt;&gt; selecting rows where the column price is greater than 20.00</w:t>
+      <w:proofErr w:type="spellStart"/>
+      <w:r>
+        <w:t>credit_records</w:t>
+      </w:r>
+      <w:proofErr w:type="spellEnd"/>
+      <w:r>
+        <w:t>[</w:t>
+      </w:r>
+      <w:proofErr w:type="spellStart"/>
+      <w:r>
+        <w:t>credit_records.price</w:t>
+      </w:r>
+      <w:proofErr w:type="spellEnd"/>
+      <w:r>
+        <w:t xml:space="preserve"> &gt; 20.00]  &gt;&gt;&gt; selecting rows where the column price is greater than 20.00</w:t>
       </w:r>
     </w:p>
     <w:p>
@@ -502,19 +541,60 @@
         <w:ind w:left="540"/>
       </w:pPr>
       <w:r>
-        <w:t>from matplotlib import pyplot as plt</w:t>
-      </w:r>
-    </w:p>
-    <w:p>
-      <w:pPr>
-        <w:ind w:left="540"/>
-      </w:pPr>
-      <w:r>
-        <w:t>plt.plot(dataframe_x_values.column_name, dataframe_y_values.column_name)</w:t>
+        <w:t xml:space="preserve">from matplotlib import </w:t>
+      </w:r>
+      <w:proofErr w:type="spellStart"/>
+      <w:r>
+        <w:t>pyplot</w:t>
+      </w:r>
+      <w:proofErr w:type="spellEnd"/>
+      <w:r>
+        <w:t xml:space="preserve"> as </w:t>
+      </w:r>
+      <w:proofErr w:type="spellStart"/>
+      <w:r>
+        <w:t>plt</w:t>
+      </w:r>
+      <w:proofErr w:type="spellEnd"/>
+    </w:p>
+    <w:p>
+      <w:pPr>
+        <w:ind w:left="540"/>
+      </w:pPr>
+      <w:proofErr w:type="spellStart"/>
+      <w:r>
+        <w:t>plt.plot</w:t>
+      </w:r>
+      <w:proofErr w:type="spellEnd"/>
+      <w:r>
+        <w:t>(</w:t>
+      </w:r>
+      <w:proofErr w:type="spellStart"/>
+      <w:r>
+        <w:t>dataframe_x_values.column_name</w:t>
+      </w:r>
+      <w:proofErr w:type="spellEnd"/>
+      <w:r>
+        <w:t xml:space="preserve">, </w:t>
+      </w:r>
+      <w:proofErr w:type="spellStart"/>
+      <w:r>
+        <w:t>dataframe_y_values.column_name</w:t>
+      </w:r>
+      <w:proofErr w:type="spellEnd"/>
+      <w:r>
+        <w:t>)</w:t>
       </w:r>
       <w:r>
         <w:br/>
-        <w:t>plt.show()</w:t>
+      </w:r>
+      <w:proofErr w:type="spellStart"/>
+      <w:r>
+        <w:t>plt.show</w:t>
+      </w:r>
+      <w:proofErr w:type="spellEnd"/>
+      <w:r>
+        <w:t>()</w:t>
       </w:r>
     </w:p>
     <w:p>
@@ -540,7 +620,23 @@
         <w:t>rd</w:t>
       </w:r>
       <w:r>
-        <w:t>, etc. plt.plot statement before plt.show()</w:t>
+        <w:t xml:space="preserve">, etc. </w:t>
+      </w:r>
+      <w:proofErr w:type="spellStart"/>
+      <w:r>
+        <w:t>plt.plot</w:t>
+      </w:r>
+      <w:proofErr w:type="spellEnd"/>
+      <w:r>
+        <w:t xml:space="preserve"> statement before </w:t>
+      </w:r>
+      <w:proofErr w:type="spellStart"/>
+      <w:r>
+        <w:t>plt.show</w:t>
+      </w:r>
+      <w:proofErr w:type="spellEnd"/>
+      <w:r>
+        <w:t>()</w:t>
       </w:r>
     </w:p>
     <w:p>
@@ -570,56 +666,131 @@
       <w:pPr>
         <w:ind w:left="540"/>
       </w:pPr>
-      <w:r>
-        <w:t>plt.xlabel(“Label for X”)</w:t>
-      </w:r>
-    </w:p>
-    <w:p>
-      <w:pPr>
-        <w:ind w:left="540"/>
-      </w:pPr>
-      <w:r>
-        <w:t>plt.ylabel(“Label for Y”)</w:t>
-      </w:r>
-    </w:p>
-    <w:p>
-      <w:pPr>
-        <w:ind w:left="540"/>
-      </w:pPr>
-      <w:r>
-        <w:t>plt.title(“Plot Title”, fontsize=xx)    #fontsize is optional</w:t>
-      </w:r>
-    </w:p>
-    <w:p>
-      <w:pPr>
-        <w:ind w:left="540"/>
-      </w:pPr>
-      <w:r>
-        <w:t>plt.plot(dataframe_x_values.column_name, dataframe_y_values.column_name, label=”Label for Legend”)</w:t>
-      </w:r>
-    </w:p>
-    <w:p>
-      <w:pPr>
-        <w:ind w:left="540"/>
-      </w:pPr>
-      <w:r>
-        <w:t>plt.legend(color=”green”)   #color is optional</w:t>
-      </w:r>
-    </w:p>
-    <w:p>
-      <w:pPr>
-        <w:ind w:left="540"/>
-      </w:pPr>
-      <w:r>
-        <w:t>plt.text(x_coord, y_coord, “Text Message”)</w:t>
-      </w:r>
-    </w:p>
-    <w:p>
-      <w:pPr>
-        <w:ind w:left="540"/>
-      </w:pPr>
-      <w:r>
-        <w:t>plt.show()</w:t>
+      <w:proofErr w:type="spellStart"/>
+      <w:r>
+        <w:t>plt.xlabel</w:t>
+      </w:r>
+      <w:proofErr w:type="spellEnd"/>
+      <w:r>
+        <w:t>(“Label for X”)</w:t>
+      </w:r>
+    </w:p>
+    <w:p>
+      <w:pPr>
+        <w:ind w:left="540"/>
+      </w:pPr>
+      <w:proofErr w:type="spellStart"/>
+      <w:r>
+        <w:t>plt.ylabel</w:t>
+      </w:r>
+      <w:proofErr w:type="spellEnd"/>
+      <w:r>
+        <w:t>(“Label for Y”)</w:t>
+      </w:r>
+    </w:p>
+    <w:p>
+      <w:pPr>
+        <w:ind w:left="540"/>
+      </w:pPr>
+      <w:proofErr w:type="spellStart"/>
+      <w:r>
+        <w:t>plt.title</w:t>
+      </w:r>
+      <w:proofErr w:type="spellEnd"/>
+      <w:r>
+        <w:t xml:space="preserve">(“Plot Title”, </w:t>
+      </w:r>
+      <w:proofErr w:type="spellStart"/>
+      <w:r>
+        <w:t>fontsize</w:t>
+      </w:r>
+      <w:proofErr w:type="spellEnd"/>
+      <w:r>
+        <w:t>=xx)    #fontsize is optional</w:t>
+      </w:r>
+    </w:p>
+    <w:p>
+      <w:pPr>
+        <w:ind w:left="540"/>
+      </w:pPr>
+      <w:proofErr w:type="spellStart"/>
+      <w:r>
+        <w:t>plt.plot</w:t>
+      </w:r>
+      <w:proofErr w:type="spellEnd"/>
+      <w:r>
+        <w:t>(</w:t>
+      </w:r>
+      <w:proofErr w:type="spellStart"/>
+      <w:r>
+        <w:t>dataframe_x_values.column_name</w:t>
+      </w:r>
+      <w:proofErr w:type="spellEnd"/>
+      <w:r>
+        <w:t xml:space="preserve">, </w:t>
+      </w:r>
+      <w:proofErr w:type="spellStart"/>
+      <w:r>
+        <w:t>dataframe_y_values.column_name</w:t>
+      </w:r>
+      <w:proofErr w:type="spellEnd"/>
+      <w:r>
+        <w:t>, label=”Label for Legend”)</w:t>
+      </w:r>
+    </w:p>
+    <w:p>
+      <w:pPr>
+        <w:ind w:left="540"/>
+      </w:pPr>
+      <w:proofErr w:type="spellStart"/>
+      <w:r>
+        <w:t>plt.legend</w:t>
+      </w:r>
+      <w:proofErr w:type="spellEnd"/>
+      <w:r>
+        <w:t>(color=”green”)   #color is optional</w:t>
+      </w:r>
+    </w:p>
+    <w:p>
+      <w:pPr>
+        <w:ind w:left="540"/>
+      </w:pPr>
+      <w:proofErr w:type="spellStart"/>
+      <w:r>
+        <w:t>plt.text</w:t>
+      </w:r>
+      <w:proofErr w:type="spellEnd"/>
+      <w:r>
+        <w:t>(</w:t>
+      </w:r>
+      <w:proofErr w:type="spellStart"/>
+      <w:r>
+        <w:t>x_coord</w:t>
+      </w:r>
+      <w:proofErr w:type="spellEnd"/>
+      <w:r>
+        <w:t xml:space="preserve">, </w:t>
+      </w:r>
+      <w:proofErr w:type="spellStart"/>
+      <w:r>
+        <w:t>y_coord</w:t>
+      </w:r>
+      <w:proofErr w:type="spellEnd"/>
+      <w:r>
+        <w:t>, “Text Message”)</w:t>
+      </w:r>
+    </w:p>
+    <w:p>
+      <w:pPr>
+        <w:ind w:left="540"/>
+      </w:pPr>
+      <w:proofErr w:type="spellStart"/>
+      <w:r>
+        <w:t>plt.show</w:t>
+      </w:r>
+      <w:proofErr w:type="spellEnd"/>
+      <w:r>
+        <w:t>()</w:t>
       </w:r>
     </w:p>
     <w:p>
@@ -694,24 +865,64 @@
       <w:pPr>
         <w:ind w:left="540"/>
       </w:pPr>
-      <w:r>
-        <w:t>plt.bar(arg1, arg2, yerr=dataframe.column_for_error)</w:t>
+      <w:proofErr w:type="spellStart"/>
+      <w:r>
+        <w:t>plt.bar</w:t>
+      </w:r>
+      <w:proofErr w:type="spellEnd"/>
+      <w:r>
+        <w:t xml:space="preserve">(arg1, arg2, </w:t>
+      </w:r>
+      <w:proofErr w:type="spellStart"/>
+      <w:r>
+        <w:t>yerr</w:t>
+      </w:r>
+      <w:proofErr w:type="spellEnd"/>
+      <w:r>
+        <w:t>=</w:t>
+      </w:r>
+      <w:proofErr w:type="spellStart"/>
+      <w:r>
+        <w:t>dataframe.column_for_error</w:t>
+      </w:r>
+      <w:proofErr w:type="spellEnd"/>
+      <w:r>
+        <w:t>)</w:t>
       </w:r>
       <w:r>
         <w:br/>
-        <w:t>plt.ylabel(“Label”)</w:t>
+      </w:r>
+      <w:proofErr w:type="spellStart"/>
+      <w:r>
+        <w:t>plt.ylabel</w:t>
+      </w:r>
+      <w:proofErr w:type="spellEnd"/>
+      <w:r>
+        <w:t>(“Label”)</w:t>
       </w:r>
       <w:r>
         <w:br/>
-        <w:t>plt.show()</w:t>
-      </w:r>
-    </w:p>
-    <w:p>
-      <w:pPr>
-        <w:ind w:left="540"/>
-      </w:pPr>
-      <w:r>
-        <w:t>plt.barh()   # plot horizontal bars</w:t>
+      </w:r>
+      <w:proofErr w:type="spellStart"/>
+      <w:r>
+        <w:t>plt.show</w:t>
+      </w:r>
+      <w:proofErr w:type="spellEnd"/>
+      <w:r>
+        <w:t>()</w:t>
+      </w:r>
+    </w:p>
+    <w:p>
+      <w:pPr>
+        <w:ind w:left="540"/>
+      </w:pPr>
+      <w:proofErr w:type="spellStart"/>
+      <w:r>
+        <w:t>plt.barh</w:t>
+      </w:r>
+      <w:proofErr w:type="spellEnd"/>
+      <w:r>
+        <w:t>()   # plot horizontal bars</w:t>
       </w:r>
     </w:p>
     <w:p>
@@ -726,21 +937,63 @@
       <w:pPr>
         <w:ind w:left="540"/>
       </w:pPr>
+      <w:proofErr w:type="spellStart"/>
       <w:r>
         <w:lastRenderedPageBreak/>
-        <w:t>plt.bar(x_column, y_column1, label=’Label’)</w:t>
+        <w:t>plt.bar</w:t>
+      </w:r>
+      <w:proofErr w:type="spellEnd"/>
+      <w:r>
+        <w:t>(</w:t>
+      </w:r>
+      <w:proofErr w:type="spellStart"/>
+      <w:r>
+        <w:t>x_column</w:t>
+      </w:r>
+      <w:proofErr w:type="spellEnd"/>
+      <w:r>
+        <w:t>, y_column1, label=’Label’)</w:t>
       </w:r>
       <w:r>
         <w:br/>
-        <w:t>plt.bar(x_column, y_column2, bottom=y_column1, label=’Label’)</w:t>
+      </w:r>
+      <w:proofErr w:type="spellStart"/>
+      <w:r>
+        <w:t>plt.bar</w:t>
+      </w:r>
+      <w:proofErr w:type="spellEnd"/>
+      <w:r>
+        <w:t>(</w:t>
+      </w:r>
+      <w:proofErr w:type="spellStart"/>
+      <w:r>
+        <w:t>x_column</w:t>
+      </w:r>
+      <w:proofErr w:type="spellEnd"/>
+      <w:r>
+        <w:t>, y_column2, bottom=y_column1, label=’Label’)</w:t>
       </w:r>
       <w:r>
         <w:br/>
-        <w:t>plt.legend()</w:t>
+      </w:r>
+      <w:proofErr w:type="spellStart"/>
+      <w:r>
+        <w:t>plt.legend</w:t>
+      </w:r>
+      <w:proofErr w:type="spellEnd"/>
+      <w:r>
+        <w:t>()</w:t>
       </w:r>
       <w:r>
         <w:br/>
-        <w:t>plt.show()</w:t>
+      </w:r>
+      <w:proofErr w:type="spellStart"/>
+      <w:r>
+        <w:t>plt.show</w:t>
+      </w:r>
+      <w:proofErr w:type="spellEnd"/>
+      <w:r>
+        <w:t>()</w:t>
       </w:r>
     </w:p>
     <w:p>
@@ -763,8 +1016,37 @@
       <w:pPr>
         <w:ind w:left="540"/>
       </w:pPr>
-      <w:r>
-        <w:t>plt.hist(dataframe.column, bins=[number of bins], range=(xmin, xmax))</w:t>
+      <w:proofErr w:type="spellStart"/>
+      <w:r>
+        <w:t>plt.hist</w:t>
+      </w:r>
+      <w:proofErr w:type="spellEnd"/>
+      <w:r>
+        <w:t>(</w:t>
+      </w:r>
+      <w:proofErr w:type="spellStart"/>
+      <w:r>
+        <w:t>dataframe.column</w:t>
+      </w:r>
+      <w:proofErr w:type="spellEnd"/>
+      <w:r>
+        <w:t>, bins=[number of bins], range=(</w:t>
+      </w:r>
+      <w:proofErr w:type="spellStart"/>
+      <w:r>
+        <w:t>xmin</w:t>
+      </w:r>
+      <w:proofErr w:type="spellEnd"/>
+      <w:r>
+        <w:t xml:space="preserve">, </w:t>
+      </w:r>
+      <w:proofErr w:type="spellStart"/>
+      <w:r>
+        <w:t>xmax</w:t>
+      </w:r>
+      <w:proofErr w:type="spellEnd"/>
+      <w:r>
+        <w:t>))</w:t>
       </w:r>
     </w:p>
     <w:p>
@@ -1209,16 +1491,74 @@
       <w:pPr>
         <w:ind w:left="540"/>
       </w:pPr>
-      <w:r>
-        <w:t>dataframe[“new_column”] = dataframe[“existing_column”] {math}</w:t>
-      </w:r>
-    </w:p>
-    <w:p>
-      <w:pPr>
-        <w:ind w:left="540"/>
-      </w:pPr>
-      <w:r>
-        <w:t>dataframe[“new_column”] = dataframe[“column1”] * dataframe[“column2”]</w:t>
+      <w:proofErr w:type="spellStart"/>
+      <w:r>
+        <w:t>dataframe</w:t>
+      </w:r>
+      <w:proofErr w:type="spellEnd"/>
+      <w:r>
+        <w:t>[“</w:t>
+      </w:r>
+      <w:proofErr w:type="spellStart"/>
+      <w:r>
+        <w:t>new_column</w:t>
+      </w:r>
+      <w:proofErr w:type="spellEnd"/>
+      <w:r>
+        <w:t xml:space="preserve">”] = </w:t>
+      </w:r>
+      <w:proofErr w:type="spellStart"/>
+      <w:r>
+        <w:t>dataframe</w:t>
+      </w:r>
+      <w:proofErr w:type="spellEnd"/>
+      <w:r>
+        <w:t>[“</w:t>
+      </w:r>
+      <w:proofErr w:type="spellStart"/>
+      <w:r>
+        <w:t>existing_column</w:t>
+      </w:r>
+      <w:proofErr w:type="spellEnd"/>
+      <w:r>
+        <w:t>”] {math}</w:t>
+      </w:r>
+    </w:p>
+    <w:p>
+      <w:pPr>
+        <w:ind w:left="540"/>
+      </w:pPr>
+      <w:proofErr w:type="spellStart"/>
+      <w:r>
+        <w:t>dataframe</w:t>
+      </w:r>
+      <w:proofErr w:type="spellEnd"/>
+      <w:r>
+        <w:t>[“</w:t>
+      </w:r>
+      <w:proofErr w:type="spellStart"/>
+      <w:r>
+        <w:t>new_column</w:t>
+      </w:r>
+      <w:proofErr w:type="spellEnd"/>
+      <w:r>
+        <w:t xml:space="preserve">”] = </w:t>
+      </w:r>
+      <w:proofErr w:type="spellStart"/>
+      <w:r>
+        <w:t>dataframe</w:t>
+      </w:r>
+      <w:proofErr w:type="spellEnd"/>
+      <w:r>
+        <w:t xml:space="preserve">[“column1”] * </w:t>
+      </w:r>
+      <w:proofErr w:type="spellStart"/>
+      <w:r>
+        <w:t>dataframe</w:t>
+      </w:r>
+      <w:proofErr w:type="spellEnd"/>
+      <w:r>
+        <w:t>[“column2”]</w:t>
       </w:r>
     </w:p>
     <w:p>
@@ -1288,15 +1628,39 @@
         <w:ind w:left="540"/>
       </w:pPr>
       <w:r>
-        <w:t>.agg() allows for the use of custom calculations for analysis</w:t>
-      </w:r>
-    </w:p>
-    <w:p>
-      <w:pPr>
-        <w:ind w:left="540"/>
-      </w:pPr>
-      <w:r>
-        <w:t>df[“column”].agg(function_name) for single column</w:t>
+        <w:t>.</w:t>
+      </w:r>
+      <w:proofErr w:type="spellStart"/>
+      <w:r>
+        <w:t>agg</w:t>
+      </w:r>
+      <w:proofErr w:type="spellEnd"/>
+      <w:r>
+        <w:t>() allows for the use of custom calculations for analysis</w:t>
+      </w:r>
+    </w:p>
+    <w:p>
+      <w:pPr>
+        <w:ind w:left="540"/>
+      </w:pPr>
+      <w:r>
+        <w:t>df[“column”].</w:t>
+      </w:r>
+      <w:proofErr w:type="spellStart"/>
+      <w:r>
+        <w:t>agg</w:t>
+      </w:r>
+      <w:proofErr w:type="spellEnd"/>
+      <w:r>
+        <w:t>(</w:t>
+      </w:r>
+      <w:proofErr w:type="spellStart"/>
+      <w:r>
+        <w:t>function_name</w:t>
+      </w:r>
+      <w:proofErr w:type="spellEnd"/>
+      <w:r>
+        <w:t>) for single column</w:t>
       </w:r>
     </w:p>
     <w:p>
@@ -1322,7 +1686,23 @@
         <w:t>, “column2”]</w:t>
       </w:r>
       <w:r>
-        <w:t xml:space="preserve">].agg(function_name) for </w:t>
+        <w:t>].</w:t>
+      </w:r>
+      <w:proofErr w:type="spellStart"/>
+      <w:r>
+        <w:t>agg</w:t>
+      </w:r>
+      <w:proofErr w:type="spellEnd"/>
+      <w:r>
+        <w:t>(</w:t>
+      </w:r>
+      <w:proofErr w:type="spellStart"/>
+      <w:r>
+        <w:t>function_name</w:t>
+      </w:r>
+      <w:proofErr w:type="spellEnd"/>
+      <w:r>
+        <w:t xml:space="preserve">) for </w:t>
       </w:r>
       <w:r>
         <w:t>multiple</w:t>
@@ -1339,33 +1719,81 @@
         <w:ind w:left="540"/>
       </w:pPr>
       <w:r>
-        <w:t>use .agg() to get multiple summaries: df[“column”].agg([function1_name, function2_name])</w:t>
-      </w:r>
-    </w:p>
-    <w:p>
-      <w:pPr>
-        <w:ind w:left="540"/>
-      </w:pPr>
-      <w:r>
-        <w:t>.cumsum() summation of data moving down the row</w:t>
+        <w:t>use .</w:t>
+      </w:r>
+      <w:proofErr w:type="spellStart"/>
+      <w:r>
+        <w:t>agg</w:t>
+      </w:r>
+      <w:proofErr w:type="spellEnd"/>
+      <w:r>
+        <w:t>() to get multiple summaries: df[“column”].</w:t>
+      </w:r>
+      <w:proofErr w:type="spellStart"/>
+      <w:r>
+        <w:t>agg</w:t>
+      </w:r>
+      <w:proofErr w:type="spellEnd"/>
+      <w:r>
+        <w:t>([function1_name, function2_name])</w:t>
+      </w:r>
+    </w:p>
+    <w:p>
+      <w:pPr>
+        <w:ind w:left="540"/>
+      </w:pPr>
+      <w:r>
+        <w:t>.</w:t>
+      </w:r>
+      <w:proofErr w:type="spellStart"/>
+      <w:r>
+        <w:t>cumsum</w:t>
+      </w:r>
+      <w:proofErr w:type="spellEnd"/>
+      <w:r>
+        <w:t>() summation of data moving down the row</w:t>
       </w:r>
       <w:r>
         <w:t xml:space="preserve"> also: </w:t>
       </w:r>
       <w:r>
-        <w:t>.cummax()</w:t>
+        <w:t>.</w:t>
+      </w:r>
+      <w:proofErr w:type="spellStart"/>
+      <w:r>
+        <w:t>cummax</w:t>
+      </w:r>
+      <w:proofErr w:type="spellEnd"/>
+      <w:r>
+        <w:t>()</w:t>
       </w:r>
       <w:r>
         <w:t xml:space="preserve">, </w:t>
       </w:r>
       <w:r>
-        <w:t>.cummin()</w:t>
+        <w:t>.</w:t>
+      </w:r>
+      <w:proofErr w:type="spellStart"/>
+      <w:r>
+        <w:t>cummin</w:t>
+      </w:r>
+      <w:proofErr w:type="spellEnd"/>
+      <w:r>
+        <w:t>()</w:t>
       </w:r>
       <w:r>
         <w:t>,</w:t>
       </w:r>
       <w:r>
-        <w:t>.cumprod()</w:t>
+        <w:t>.</w:t>
+      </w:r>
+      <w:proofErr w:type="spellStart"/>
+      <w:r>
+        <w:t>cumprod</w:t>
+      </w:r>
+      <w:proofErr w:type="spellEnd"/>
+      <w:r>
+        <w:t>()</w:t>
       </w:r>
     </w:p>
     <w:p>
@@ -1396,39 +1824,79 @@
         <w:ind w:left="540"/>
       </w:pPr>
       <w:r>
-        <w:t>Dropping duplicates: df.drop_duplicates(subset=”column”) for a single column</w:t>
-      </w:r>
-    </w:p>
-    <w:p>
-      <w:pPr>
-        <w:ind w:left="540"/>
-      </w:pPr>
-      <w:r>
-        <w:t>Multiple columns: df.drop_duplicates(subset=[“column1”, “column2”])</w:t>
-      </w:r>
-    </w:p>
-    <w:p>
-      <w:pPr>
-        <w:ind w:left="540"/>
-      </w:pPr>
-      <w:r>
-        <w:t>Get counts of unique items: df[“column”].value_counts()</w:t>
-      </w:r>
-    </w:p>
-    <w:p>
-      <w:pPr>
-        <w:ind w:left="540"/>
-      </w:pPr>
-      <w:r>
-        <w:t>Sort: df[“column”].value_counts(sort=True)</w:t>
-      </w:r>
-    </w:p>
-    <w:p>
-      <w:pPr>
-        <w:ind w:left="540"/>
-      </w:pPr>
-      <w:r>
-        <w:t>Normalize to distribution: df[“column”].value_counts(normalize=True)</w:t>
+        <w:t xml:space="preserve">Dropping duplicates: </w:t>
+      </w:r>
+      <w:proofErr w:type="spellStart"/>
+      <w:r>
+        <w:t>df.drop_duplicates</w:t>
+      </w:r>
+      <w:proofErr w:type="spellEnd"/>
+      <w:r>
+        <w:t>(subset=”column”) for a single column</w:t>
+      </w:r>
+    </w:p>
+    <w:p>
+      <w:pPr>
+        <w:ind w:left="540"/>
+      </w:pPr>
+      <w:r>
+        <w:t xml:space="preserve">Multiple columns: </w:t>
+      </w:r>
+      <w:proofErr w:type="spellStart"/>
+      <w:r>
+        <w:t>df.drop_duplicates</w:t>
+      </w:r>
+      <w:proofErr w:type="spellEnd"/>
+      <w:r>
+        <w:t>(subset=[“column1”, “column2”])</w:t>
+      </w:r>
+    </w:p>
+    <w:p>
+      <w:pPr>
+        <w:ind w:left="540"/>
+      </w:pPr>
+      <w:r>
+        <w:t>Get counts of unique items: df[“column”].</w:t>
+      </w:r>
+      <w:proofErr w:type="spellStart"/>
+      <w:r>
+        <w:t>value_counts</w:t>
+      </w:r>
+      <w:proofErr w:type="spellEnd"/>
+      <w:r>
+        <w:t>()</w:t>
+      </w:r>
+    </w:p>
+    <w:p>
+      <w:pPr>
+        <w:ind w:left="540"/>
+      </w:pPr>
+      <w:r>
+        <w:t>Sort: df[“column”].</w:t>
+      </w:r>
+      <w:proofErr w:type="spellStart"/>
+      <w:r>
+        <w:t>value_counts</w:t>
+      </w:r>
+      <w:proofErr w:type="spellEnd"/>
+      <w:r>
+        <w:t>(sort=True)</w:t>
+      </w:r>
+    </w:p>
+    <w:p>
+      <w:pPr>
+        <w:ind w:left="540"/>
+      </w:pPr>
+      <w:r>
+        <w:t>Normalize to distribution: df[“column”].</w:t>
+      </w:r>
+      <w:proofErr w:type="spellStart"/>
+      <w:r>
+        <w:t>value_counts</w:t>
+      </w:r>
+      <w:proofErr w:type="spellEnd"/>
+      <w:r>
+        <w:t>(normalize=True)</w:t>
       </w:r>
     </w:p>
     <w:p>
@@ -1467,23 +1935,103 @@
         <w:ind w:left="540"/>
       </w:pPr>
       <w:r>
-        <w:t>Group: df.groupby(“grouping_column”)[“investigative_column”].mean()</w:t>
-      </w:r>
-    </w:p>
-    <w:p>
-      <w:pPr>
-        <w:ind w:left="540"/>
-      </w:pPr>
-      <w:r>
-        <w:t>Using agg() for multiple statistics: df.groupby(“group_column”)[“investigative_column”].agg([min, max, sum])</w:t>
-      </w:r>
-    </w:p>
-    <w:p>
-      <w:pPr>
-        <w:ind w:left="540"/>
-      </w:pPr>
-      <w:r>
-        <w:t>Group by multiple columns: df.groupby([“column1”, “column2”])[“investigate_column”].mean()</w:t>
+        <w:t xml:space="preserve">Group: </w:t>
+      </w:r>
+      <w:proofErr w:type="spellStart"/>
+      <w:r>
+        <w:t>df.groupby</w:t>
+      </w:r>
+      <w:proofErr w:type="spellEnd"/>
+      <w:r>
+        <w:t>(“</w:t>
+      </w:r>
+      <w:proofErr w:type="spellStart"/>
+      <w:r>
+        <w:t>grouping_column</w:t>
+      </w:r>
+      <w:proofErr w:type="spellEnd"/>
+      <w:r>
+        <w:t>”)[“</w:t>
+      </w:r>
+      <w:proofErr w:type="spellStart"/>
+      <w:r>
+        <w:t>investigative_column</w:t>
+      </w:r>
+      <w:proofErr w:type="spellEnd"/>
+      <w:r>
+        <w:t>”].mean()</w:t>
+      </w:r>
+    </w:p>
+    <w:p>
+      <w:pPr>
+        <w:ind w:left="540"/>
+      </w:pPr>
+      <w:r>
+        <w:t xml:space="preserve">Using </w:t>
+      </w:r>
+      <w:proofErr w:type="spellStart"/>
+      <w:r>
+        <w:t>agg</w:t>
+      </w:r>
+      <w:proofErr w:type="spellEnd"/>
+      <w:r>
+        <w:t xml:space="preserve">() for multiple statistics: </w:t>
+      </w:r>
+      <w:proofErr w:type="spellStart"/>
+      <w:r>
+        <w:t>df.groupby</w:t>
+      </w:r>
+      <w:proofErr w:type="spellEnd"/>
+      <w:r>
+        <w:t>(“</w:t>
+      </w:r>
+      <w:proofErr w:type="spellStart"/>
+      <w:r>
+        <w:t>group_column</w:t>
+      </w:r>
+      <w:proofErr w:type="spellEnd"/>
+      <w:r>
+        <w:t>”)[“</w:t>
+      </w:r>
+      <w:proofErr w:type="spellStart"/>
+      <w:r>
+        <w:t>investigative_column</w:t>
+      </w:r>
+      <w:proofErr w:type="spellEnd"/>
+      <w:r>
+        <w:t>”].</w:t>
+      </w:r>
+      <w:proofErr w:type="spellStart"/>
+      <w:r>
+        <w:t>agg</w:t>
+      </w:r>
+      <w:proofErr w:type="spellEnd"/>
+      <w:r>
+        <w:t>([min, max, sum])</w:t>
+      </w:r>
+    </w:p>
+    <w:p>
+      <w:pPr>
+        <w:ind w:left="540"/>
+      </w:pPr>
+      <w:r>
+        <w:t xml:space="preserve">Group by multiple columns: </w:t>
+      </w:r>
+      <w:proofErr w:type="spellStart"/>
+      <w:r>
+        <w:t>df.groupby</w:t>
+      </w:r>
+      <w:proofErr w:type="spellEnd"/>
+      <w:r>
+        <w:t>([“column1”, “column2”])[“</w:t>
+      </w:r>
+      <w:proofErr w:type="spellStart"/>
+      <w:r>
+        <w:t>investigate_column</w:t>
+      </w:r>
+      <w:proofErr w:type="spellEnd"/>
+      <w:r>
+        <w:t>”].mean()</w:t>
       </w:r>
     </w:p>
     <w:p>
@@ -1494,13 +2042,29 @@
         <w:t>Group &amp; aggregate multiples: df.</w:t>
       </w:r>
       <w:r>
-        <w:t xml:space="preserve"> groupby([“column1”, “column2”])[</w:t>
+        <w:t xml:space="preserve"> </w:t>
+      </w:r>
+      <w:proofErr w:type="spellStart"/>
+      <w:r>
+        <w:t>groupby</w:t>
+      </w:r>
+      <w:proofErr w:type="spellEnd"/>
+      <w:r>
+        <w:t>([“column1”, “column2”])[</w:t>
       </w:r>
       <w:r>
         <w:t>[</w:t>
       </w:r>
       <w:r>
-        <w:t>“investigate_column”</w:t>
+        <w:t>“</w:t>
+      </w:r>
+      <w:proofErr w:type="spellStart"/>
+      <w:r>
+        <w:t>investigate_column</w:t>
+      </w:r>
+      <w:proofErr w:type="spellEnd"/>
+      <w:r>
+        <w:t>”</w:t>
       </w:r>
       <w:r>
         <w:t>, “i_column2”]</w:t>
@@ -1538,7 +2102,15 @@
         <w:ind w:left="540"/>
       </w:pPr>
       <w:r>
-        <w:t>Pivot tables help summarize and group data: df.pivot_table(values=”column”, index=”column”)</w:t>
+        <w:t xml:space="preserve">Pivot tables help summarize and group data: </w:t>
+      </w:r>
+      <w:proofErr w:type="spellStart"/>
+      <w:r>
+        <w:t>df.pivot_table</w:t>
+      </w:r>
+      <w:proofErr w:type="spellEnd"/>
+      <w:r>
+        <w:t>(values=”column”, index=”column”)</w:t>
       </w:r>
     </w:p>
     <w:p>
@@ -1554,29 +2126,93 @@
         <w:ind w:left="540"/>
       </w:pPr>
       <w:r>
-        <w:t>Multiple stats: df.pivot_table(values=”column”, index=”column”, aggfunc=[np.mean, np.median])</w:t>
-      </w:r>
-    </w:p>
-    <w:p>
-      <w:pPr>
-        <w:ind w:left="540"/>
-      </w:pPr>
-      <w:r>
-        <w:t>Multiple columns: df.pivot_table(values=”column”, index=”column”, columns=”column2”)</w:t>
-      </w:r>
-    </w:p>
-    <w:p>
-      <w:pPr>
-        <w:ind w:left="540"/>
-      </w:pPr>
-      <w:r>
-        <w:t>Replace null/NaN with value</w:t>
-      </w:r>
-      <w:r>
-        <w:t>: df.pivot_table(values=”column”, index=”column”, columns=”column2”</w:t>
-      </w:r>
-      <w:r>
-        <w:t>, fill_value=0</w:t>
+        <w:t xml:space="preserve">Multiple stats: </w:t>
+      </w:r>
+      <w:proofErr w:type="spellStart"/>
+      <w:r>
+        <w:t>df.pivot_table</w:t>
+      </w:r>
+      <w:proofErr w:type="spellEnd"/>
+      <w:r>
+        <w:t xml:space="preserve">(values=”column”, index=”column”, </w:t>
+      </w:r>
+      <w:proofErr w:type="spellStart"/>
+      <w:r>
+        <w:t>aggfunc</w:t>
+      </w:r>
+      <w:proofErr w:type="spellEnd"/>
+      <w:r>
+        <w:t>=[</w:t>
+      </w:r>
+      <w:proofErr w:type="spellStart"/>
+      <w:r>
+        <w:t>np.mean</w:t>
+      </w:r>
+      <w:proofErr w:type="spellEnd"/>
+      <w:r>
+        <w:t xml:space="preserve">, </w:t>
+      </w:r>
+      <w:proofErr w:type="spellStart"/>
+      <w:r>
+        <w:t>np.median</w:t>
+      </w:r>
+      <w:proofErr w:type="spellEnd"/>
+      <w:r>
+        <w:t>])</w:t>
+      </w:r>
+    </w:p>
+    <w:p>
+      <w:pPr>
+        <w:ind w:left="540"/>
+      </w:pPr>
+      <w:r>
+        <w:t xml:space="preserve">Multiple columns: </w:t>
+      </w:r>
+      <w:proofErr w:type="spellStart"/>
+      <w:r>
+        <w:t>df.pivot_table</w:t>
+      </w:r>
+      <w:proofErr w:type="spellEnd"/>
+      <w:r>
+        <w:t>(values=”column”, index=”column”, columns=”column2”)</w:t>
+      </w:r>
+    </w:p>
+    <w:p>
+      <w:pPr>
+        <w:ind w:left="540"/>
+      </w:pPr>
+      <w:r>
+        <w:t>Replace null/</w:t>
+      </w:r>
+      <w:proofErr w:type="spellStart"/>
+      <w:r>
+        <w:t>NaN</w:t>
+      </w:r>
+      <w:proofErr w:type="spellEnd"/>
+      <w:r>
+        <w:t xml:space="preserve"> with value</w:t>
+      </w:r>
+      <w:r>
+        <w:t xml:space="preserve">: </w:t>
+      </w:r>
+      <w:proofErr w:type="spellStart"/>
+      <w:r>
+        <w:t>df.pivot_table</w:t>
+      </w:r>
+      <w:proofErr w:type="spellEnd"/>
+      <w:r>
+        <w:t>(values=”column”, index=”column”, columns=”column2”</w:t>
+      </w:r>
+      <w:r>
+        <w:t xml:space="preserve">, </w:t>
+      </w:r>
+      <w:proofErr w:type="spellStart"/>
+      <w:r>
+        <w:t>fill_value</w:t>
+      </w:r>
+      <w:proofErr w:type="spellEnd"/>
+      <w:r>
+        <w:t>=0</w:t>
       </w:r>
       <w:r>
         <w:t>)</w:t>
@@ -1590,7 +2226,15 @@
         <w:t xml:space="preserve">Mean: </w:t>
       </w:r>
       <w:r>
-        <w:t>Multiple columns: df.pivot_table(values=”column”, index=”column”, columns=”column2”</w:t>
+        <w:t xml:space="preserve">Multiple columns: </w:t>
+      </w:r>
+      <w:proofErr w:type="spellStart"/>
+      <w:r>
+        <w:t>df.pivot_table</w:t>
+      </w:r>
+      <w:proofErr w:type="spellEnd"/>
+      <w:r>
+        <w:t>(values=”column”, index=”column”, columns=”column2”</w:t>
       </w:r>
       <w:r>
         <w:t>, margins=True</w:t>
@@ -1602,19 +2246,39 @@
     <w:p>
       <w:pPr>
         <w:ind w:left="180"/>
-      </w:pPr>
-      <w:r>
+        <w:rPr>
+          <w:b/>
+          <w:bCs/>
+        </w:rPr>
+      </w:pPr>
+      <w:r>
+        <w:rPr>
+          <w:b/>
+          <w:bCs/>
+        </w:rPr>
         <w:t>Chapter 3</w:t>
       </w:r>
     </w:p>
     <w:p>
       <w:pPr>
         <w:ind w:left="360"/>
-      </w:pPr>
-      <w:r>
+        <w:rPr>
+          <w:b/>
+          <w:bCs/>
+        </w:rPr>
+      </w:pPr>
+      <w:r>
+        <w:rPr>
+          <w:b/>
+          <w:bCs/>
+        </w:rPr>
         <w:t>Section 1</w:t>
       </w:r>
       <w:r>
+        <w:rPr>
+          <w:b/>
+          <w:bCs/>
+        </w:rPr>
         <w:t xml:space="preserve"> - Explicit Indexes</w:t>
       </w:r>
     </w:p>
@@ -1622,16 +2286,34 @@
       <w:pPr>
         <w:ind w:left="540"/>
       </w:pPr>
-      <w:r>
-        <w:t>df_ind = df.set_index(“name”)  &gt;&gt;&gt; can accept a list as well &gt; [“index1”, “index2”]</w:t>
-      </w:r>
-    </w:p>
-    <w:p>
-      <w:pPr>
-        <w:ind w:left="540"/>
-      </w:pPr>
-      <w:r>
-        <w:t>df_ind.reset_index() &gt;&gt;&gt; can accept drop=True argument to remove the index altogether</w:t>
+      <w:proofErr w:type="spellStart"/>
+      <w:r>
+        <w:t>df_ind</w:t>
+      </w:r>
+      <w:proofErr w:type="spellEnd"/>
+      <w:r>
+        <w:t xml:space="preserve"> = </w:t>
+      </w:r>
+      <w:proofErr w:type="spellStart"/>
+      <w:r>
+        <w:t>df.set_index</w:t>
+      </w:r>
+      <w:proofErr w:type="spellEnd"/>
+      <w:r>
+        <w:t>(“name”)  &gt;&gt;&gt; can accept a list as well &gt; [“index1”, “index2”]</w:t>
+      </w:r>
+    </w:p>
+    <w:p>
+      <w:pPr>
+        <w:ind w:left="540"/>
+      </w:pPr>
+      <w:proofErr w:type="spellStart"/>
+      <w:r>
+        <w:t>df_ind.reset_index</w:t>
+      </w:r>
+      <w:proofErr w:type="spellEnd"/>
+      <w:r>
+        <w:t>() &gt;&gt;&gt; can accept drop=True argument to remove the index altogether</w:t>
       </w:r>
     </w:p>
     <w:p>
@@ -1647,31 +2329,69 @@
         <w:ind w:left="540"/>
       </w:pPr>
       <w:r>
-        <w:t>If multiple indexes, subset outer level using .loc &gt;&gt;&gt; df_ind.loc[[“index1”, “index2”]]</w:t>
-      </w:r>
-    </w:p>
-    <w:p>
-      <w:pPr>
-        <w:ind w:left="540"/>
-      </w:pPr>
-      <w:r>
-        <w:t>If multiple levels, pass list of tuples to .loc &gt;&gt;&gt; df-ind.loc[[(“index1”, “index2”), (“index3”, “index4”)]]</w:t>
-      </w:r>
-    </w:p>
-    <w:p>
-      <w:pPr>
-        <w:ind w:left="540"/>
-      </w:pPr>
-      <w:r>
-        <w:t>Sort by index using df_ind.sort_index()</w:t>
-      </w:r>
-    </w:p>
-    <w:p>
-      <w:pPr>
-        <w:ind w:left="540"/>
-      </w:pPr>
-      <w:r>
-        <w:t>Control order and level by passing lists &gt;&gt;&gt; df_ind.sort_index(level=[“</w:t>
+        <w:t xml:space="preserve">If multiple indexes, subset outer level using .loc &gt;&gt;&gt; </w:t>
+      </w:r>
+      <w:proofErr w:type="spellStart"/>
+      <w:r>
+        <w:t>df_ind.loc</w:t>
+      </w:r>
+      <w:proofErr w:type="spellEnd"/>
+      <w:r>
+        <w:t>[[“index1”, “index2”]]</w:t>
+      </w:r>
+    </w:p>
+    <w:p>
+      <w:pPr>
+        <w:ind w:left="540"/>
+      </w:pPr>
+      <w:r>
+        <w:t xml:space="preserve">If multiple levels, pass list of tuples to .loc &gt;&gt;&gt; </w:t>
+      </w:r>
+      <w:proofErr w:type="spellStart"/>
+      <w:r>
+        <w:t>df</w:t>
+      </w:r>
+      <w:r>
+        <w:t>_</w:t>
+      </w:r>
+      <w:r>
+        <w:t>ind.loc</w:t>
+      </w:r>
+      <w:proofErr w:type="spellEnd"/>
+      <w:r>
+        <w:t>[[(“index1”, “index2”), (“index3”, “index4”)]]</w:t>
+      </w:r>
+    </w:p>
+    <w:p>
+      <w:pPr>
+        <w:ind w:left="540"/>
+      </w:pPr>
+      <w:r>
+        <w:t xml:space="preserve">Sort by index using </w:t>
+      </w:r>
+      <w:proofErr w:type="spellStart"/>
+      <w:r>
+        <w:t>df_ind.sort_index</w:t>
+      </w:r>
+      <w:proofErr w:type="spellEnd"/>
+      <w:r>
+        <w:t>()</w:t>
+      </w:r>
+    </w:p>
+    <w:p>
+      <w:pPr>
+        <w:ind w:left="540"/>
+      </w:pPr>
+      <w:r>
+        <w:t xml:space="preserve">Control order and level by passing lists &gt;&gt;&gt; </w:t>
+      </w:r>
+      <w:proofErr w:type="spellStart"/>
+      <w:r>
+        <w:t>df_ind.sort_index</w:t>
+      </w:r>
+      <w:proofErr w:type="spellEnd"/>
+      <w:r>
+        <w:t>(level=[“</w:t>
       </w:r>
       <w:r>
         <w:t>index1”, “index2”</w:t>
@@ -1683,23 +2403,252 @@
     <w:p>
       <w:pPr>
         <w:ind w:left="360"/>
-      </w:pPr>
-      <w:r>
+        <w:rPr>
+          <w:b/>
+          <w:bCs/>
+        </w:rPr>
+      </w:pPr>
+      <w:r>
+        <w:rPr>
+          <w:b/>
+          <w:bCs/>
+        </w:rPr>
         <w:t>Section 2</w:t>
       </w:r>
-    </w:p>
-    <w:p>
-      <w:pPr>
-        <w:ind w:left="540"/>
-      </w:pPr>
-    </w:p>
-    <w:p>
-      <w:pPr>
-        <w:ind w:left="360"/>
-      </w:pPr>
-      <w:r>
+      <w:r>
+        <w:rPr>
+          <w:b/>
+          <w:bCs/>
+        </w:rPr>
+        <w:t xml:space="preserve"> - Slicing and </w:t>
+      </w:r>
+      <w:proofErr w:type="spellStart"/>
+      <w:r>
+        <w:rPr>
+          <w:b/>
+          <w:bCs/>
+        </w:rPr>
+        <w:t>subsetting</w:t>
+      </w:r>
+      <w:proofErr w:type="spellEnd"/>
+      <w:r>
+        <w:rPr>
+          <w:b/>
+          <w:bCs/>
+        </w:rPr>
+        <w:t xml:space="preserve"> with .loc and .</w:t>
+      </w:r>
+      <w:proofErr w:type="spellStart"/>
+      <w:r>
+        <w:rPr>
+          <w:b/>
+          <w:bCs/>
+        </w:rPr>
+        <w:t>iloc</w:t>
+      </w:r>
+      <w:proofErr w:type="spellEnd"/>
+    </w:p>
+    <w:p>
+      <w:pPr>
+        <w:ind w:left="540"/>
+      </w:pPr>
+      <w:r>
+        <w:t>Slice &gt;&gt;&gt; list[</w:t>
+      </w:r>
+      <w:proofErr w:type="spellStart"/>
+      <w:r>
+        <w:t>x:y</w:t>
+      </w:r>
+      <w:proofErr w:type="spellEnd"/>
+      <w:r>
+        <w:t>] includes x but not y</w:t>
+      </w:r>
+    </w:p>
+    <w:p>
+      <w:pPr>
+        <w:ind w:left="540"/>
+      </w:pPr>
+      <w:r>
+        <w:t xml:space="preserve">Slice dataset: first sort by index, then use .loc &gt;&gt;&gt; use index values &gt;&gt;&gt; </w:t>
+      </w:r>
+      <w:proofErr w:type="spellStart"/>
+      <w:r>
+        <w:t>list_sort.loc</w:t>
+      </w:r>
+      <w:proofErr w:type="spellEnd"/>
+      <w:r>
+        <w:t>[“index1”</w:t>
+      </w:r>
+      <w:r>
+        <w:t>:</w:t>
+      </w:r>
+      <w:r>
+        <w:t>“index2”]</w:t>
+      </w:r>
+    </w:p>
+    <w:p>
+      <w:pPr>
+        <w:ind w:left="540"/>
+      </w:pPr>
+      <w:r>
+        <w:t xml:space="preserve">Slicing inner index levels: </w:t>
+      </w:r>
+      <w:proofErr w:type="spellStart"/>
+      <w:r>
+        <w:t>list_sort.loc</w:t>
+      </w:r>
+      <w:proofErr w:type="spellEnd"/>
+      <w:r>
+        <w:t>[(“index1”, “index2”):(“index3”, “index4”)]</w:t>
+      </w:r>
+    </w:p>
+    <w:p>
+      <w:pPr>
+        <w:ind w:left="540"/>
+      </w:pPr>
+      <w:r>
+        <w:t xml:space="preserve">Slicing dataset columns: </w:t>
+      </w:r>
+      <w:proofErr w:type="spellStart"/>
+      <w:r>
+        <w:t>list_sort</w:t>
+      </w:r>
+      <w:proofErr w:type="spellEnd"/>
+      <w:r>
+        <w:t>[:, “column1”:”column2”]</w:t>
+      </w:r>
+    </w:p>
+    <w:p>
+      <w:pPr>
+        <w:ind w:left="540"/>
+      </w:pPr>
+      <w:r>
+        <w:t xml:space="preserve">Slice on rows and columns &gt;&gt;&gt; </w:t>
+      </w:r>
+      <w:proofErr w:type="spellStart"/>
+      <w:r>
+        <w:t>list_sort.loc</w:t>
+      </w:r>
+      <w:proofErr w:type="spellEnd"/>
+      <w:r>
+        <w:t>[(“index1”, “index2”):(“index3”, “index4”), “column1”:”column2”]</w:t>
+      </w:r>
+    </w:p>
+    <w:p>
+      <w:pPr>
+        <w:ind w:left="540"/>
+      </w:pPr>
+      <w:r>
+        <w:t>Slicing dates, pass dates as strings, but can pass partial dates like “2014”</w:t>
+      </w:r>
+    </w:p>
+    <w:p>
+      <w:pPr>
+        <w:ind w:left="540"/>
+      </w:pPr>
+      <w:r>
+        <w:t xml:space="preserve">Slicing with </w:t>
+      </w:r>
+      <w:proofErr w:type="spellStart"/>
+      <w:r>
+        <w:t>iloc</w:t>
+      </w:r>
+      <w:proofErr w:type="spellEnd"/>
+      <w:r>
+        <w:t xml:space="preserve"> uses row/column numbers &gt;&gt;&gt; </w:t>
+      </w:r>
+      <w:proofErr w:type="spellStart"/>
+      <w:r>
+        <w:t>list.iloc</w:t>
+      </w:r>
+      <w:proofErr w:type="spellEnd"/>
+      <w:r>
+        <w:t>[</w:t>
+      </w:r>
+      <w:proofErr w:type="spellStart"/>
+      <w:r>
+        <w:t>row_x:row_y</w:t>
+      </w:r>
+      <w:proofErr w:type="spellEnd"/>
+      <w:r>
+        <w:t xml:space="preserve">, </w:t>
+      </w:r>
+      <w:proofErr w:type="spellStart"/>
+      <w:r>
+        <w:t>column_a:column_b</w:t>
+      </w:r>
+      <w:proofErr w:type="spellEnd"/>
+      <w:r>
+        <w:t>]</w:t>
+      </w:r>
+    </w:p>
+    <w:p>
+      <w:pPr>
+        <w:ind w:left="540"/>
+      </w:pPr>
+    </w:p>
+    <w:p>
+      <w:pPr>
+        <w:ind w:left="360"/>
+        <w:rPr>
+          <w:b/>
+          <w:bCs/>
+        </w:rPr>
+      </w:pPr>
+      <w:r>
+        <w:rPr>
+          <w:b/>
+          <w:bCs/>
+        </w:rPr>
         <w:t>Section 3</w:t>
       </w:r>
+      <w:r>
+        <w:rPr>
+          <w:b/>
+          <w:bCs/>
+        </w:rPr>
+        <w:t xml:space="preserve"> - Working with pivot tables</w:t>
+      </w:r>
+    </w:p>
+    <w:p>
+      <w:pPr>
+        <w:ind w:left="540"/>
+      </w:pPr>
+      <w:r>
+        <w:t>Can use .loc and slicing on pivot tables</w:t>
+      </w:r>
+    </w:p>
+    <w:p>
+      <w:pPr>
+        <w:ind w:left="540"/>
+      </w:pPr>
+      <w:r>
+        <w:t xml:space="preserve">Calculate mean by axis: </w:t>
+      </w:r>
+      <w:proofErr w:type="spellStart"/>
+      <w:r>
+        <w:t>pivot_table.mean</w:t>
+      </w:r>
+      <w:proofErr w:type="spellEnd"/>
+      <w:r>
+        <w:t>(axis=”index”)</w:t>
+      </w:r>
+    </w:p>
+    <w:p>
+      <w:pPr>
+        <w:ind w:left="540"/>
+      </w:pPr>
+      <w:r>
+        <w:t xml:space="preserve">Calculate across columns using </w:t>
+      </w:r>
+      <w:proofErr w:type="spellStart"/>
+      <w:r>
+        <w:t>pivot_table.mean</w:t>
+      </w:r>
+      <w:proofErr w:type="spellEnd"/>
+      <w:r>
+        <w:t>(axis=”columns”) &gt;&gt;&gt; every column has the same data type</w:t>
+      </w:r>
     </w:p>
     <w:p>
       <w:pPr>
@@ -1724,6 +2673,7 @@
         <w:ind w:left="180"/>
       </w:pPr>
       <w:r>
+        <w:lastRenderedPageBreak/>
         <w:t>Chapter 4</w:t>
       </w:r>
     </w:p>
@@ -1792,7 +2742,6 @@
           <w:b/>
           <w:bCs/>
         </w:rPr>
-        <w:lastRenderedPageBreak/>
         <w:br w:type="page"/>
       </w:r>
     </w:p>

</xml_diff>

<commit_message>
Complete thru Course 4, Chapter 1
</commit_message>
<xml_diff>
--- a/Course_DataCamp_Python_Data_Science/Data_Analyst_Course_Notes.docx
+++ b/Course_DataCamp_Python_Data_Science/Data_Analyst_Course_Notes.docx
@@ -3323,12 +3323,16 @@
         <w:rPr>
           <w:b/>
           <w:bCs/>
-        </w:rPr>
-      </w:pPr>
-      <w:r>
-        <w:rPr>
-          <w:b/>
-          <w:bCs/>
+          <w:sz w:val="28"/>
+          <w:szCs w:val="28"/>
+        </w:rPr>
+      </w:pPr>
+      <w:r>
+        <w:rPr>
+          <w:b/>
+          <w:bCs/>
+          <w:sz w:val="28"/>
+          <w:szCs w:val="28"/>
         </w:rPr>
         <w:lastRenderedPageBreak/>
         <w:t xml:space="preserve">Course: </w:t>
@@ -3337,11 +3341,777 @@
         <w:rPr>
           <w:b/>
           <w:bCs/>
+          <w:sz w:val="28"/>
+          <w:szCs w:val="28"/>
         </w:rPr>
         <w:t>Joining Data with pandas</w:t>
       </w:r>
     </w:p>
-    <w:p/>
+    <w:p>
+      <w:pPr>
+        <w:ind w:left="180"/>
+        <w:rPr>
+          <w:b/>
+          <w:bCs/>
+          <w:sz w:val="24"/>
+          <w:szCs w:val="24"/>
+        </w:rPr>
+      </w:pPr>
+      <w:r>
+        <w:rPr>
+          <w:b/>
+          <w:bCs/>
+          <w:sz w:val="24"/>
+          <w:szCs w:val="24"/>
+        </w:rPr>
+        <w:t>Chapter 1 - Data Merging Basics</w:t>
+      </w:r>
+    </w:p>
+    <w:p>
+      <w:pPr>
+        <w:ind w:left="360"/>
+        <w:rPr>
+          <w:b/>
+          <w:bCs/>
+        </w:rPr>
+      </w:pPr>
+      <w:r>
+        <w:rPr>
+          <w:b/>
+          <w:bCs/>
+        </w:rPr>
+        <w:t>Section 1</w:t>
+      </w:r>
+      <w:r>
+        <w:rPr>
+          <w:b/>
+          <w:bCs/>
+        </w:rPr>
+        <w:t xml:space="preserve"> - Inner Joins</w:t>
+      </w:r>
+    </w:p>
+    <w:p>
+      <w:pPr>
+        <w:ind w:left="540"/>
+      </w:pPr>
+      <w:r>
+        <w:t xml:space="preserve">To merge </w:t>
+      </w:r>
+      <w:proofErr w:type="spellStart"/>
+      <w:r>
+        <w:t>dataframes</w:t>
+      </w:r>
+      <w:proofErr w:type="spellEnd"/>
+      <w:r>
+        <w:t xml:space="preserve"> &gt;&gt;&gt; </w:t>
+      </w:r>
+      <w:proofErr w:type="spellStart"/>
+      <w:r>
+        <w:t>dataframe_merged</w:t>
+      </w:r>
+      <w:proofErr w:type="spellEnd"/>
+      <w:r>
+        <w:t xml:space="preserve"> = df1.merge(df2, on=’</w:t>
+      </w:r>
+      <w:proofErr w:type="spellStart"/>
+      <w:r>
+        <w:t>common_column</w:t>
+      </w:r>
+      <w:proofErr w:type="spellEnd"/>
+      <w:r>
+        <w:t>’)</w:t>
+      </w:r>
+    </w:p>
+    <w:p>
+      <w:pPr>
+        <w:ind w:left="540"/>
+      </w:pPr>
+      <w:r>
+        <w:t xml:space="preserve">Use </w:t>
+      </w:r>
+      <w:proofErr w:type="spellStart"/>
+      <w:r>
+        <w:t>df.head</w:t>
+      </w:r>
+      <w:proofErr w:type="spellEnd"/>
+      <w:r>
+        <w:t xml:space="preserve">() and </w:t>
+      </w:r>
+      <w:proofErr w:type="spellStart"/>
+      <w:r>
+        <w:t>df.shape</w:t>
+      </w:r>
+      <w:proofErr w:type="spellEnd"/>
+      <w:r>
+        <w:t>() to gauge where commonalities may exist…</w:t>
+      </w:r>
+    </w:p>
+    <w:p>
+      <w:pPr>
+        <w:ind w:left="540"/>
+      </w:pPr>
+      <w:r>
+        <w:t>Inner joins will exclude data where no commonality exists</w:t>
+      </w:r>
+    </w:p>
+    <w:p>
+      <w:pPr>
+        <w:ind w:left="540"/>
+      </w:pPr>
+      <w:r>
+        <w:t>Columns with like names will automatically be re-named or can be manually suffixed</w:t>
+      </w:r>
+    </w:p>
+    <w:p>
+      <w:pPr>
+        <w:ind w:left="540"/>
+      </w:pPr>
+      <w:r>
+        <w:t xml:space="preserve">To override auto-naming &gt;&gt;&gt; </w:t>
+      </w:r>
+      <w:proofErr w:type="spellStart"/>
+      <w:r>
+        <w:t>dataframe_merged</w:t>
+      </w:r>
+      <w:proofErr w:type="spellEnd"/>
+      <w:r>
+        <w:t xml:space="preserve"> = df1.merge(df2, on=’</w:t>
+      </w:r>
+      <w:proofErr w:type="spellStart"/>
+      <w:r>
+        <w:t>common_column</w:t>
+      </w:r>
+      <w:proofErr w:type="spellEnd"/>
+      <w:r>
+        <w:t>’</w:t>
+      </w:r>
+      <w:r>
+        <w:t>, suffixes=(‘df1’, df2’)</w:t>
+      </w:r>
+      <w:r>
+        <w:t>)</w:t>
+      </w:r>
+    </w:p>
+    <w:p>
+      <w:pPr>
+        <w:ind w:left="360"/>
+        <w:rPr>
+          <w:b/>
+          <w:bCs/>
+        </w:rPr>
+      </w:pPr>
+      <w:r>
+        <w:rPr>
+          <w:b/>
+          <w:bCs/>
+        </w:rPr>
+        <w:t>Section 2</w:t>
+      </w:r>
+      <w:r>
+        <w:rPr>
+          <w:b/>
+          <w:bCs/>
+        </w:rPr>
+        <w:t xml:space="preserve"> - One to Many Relationships</w:t>
+      </w:r>
+    </w:p>
+    <w:p>
+      <w:pPr>
+        <w:ind w:left="540"/>
+      </w:pPr>
+      <w:r>
+        <w:t>Relationships between tables can vary (one-to-one or one-to-many)</w:t>
+      </w:r>
+    </w:p>
+    <w:p>
+      <w:pPr>
+        <w:ind w:left="540"/>
+      </w:pPr>
+      <w:r>
+        <w:t>One-to-one has only one relation between ‘left’ and ‘right’ tables</w:t>
+      </w:r>
+    </w:p>
+    <w:p>
+      <w:pPr>
+        <w:ind w:left="540"/>
+      </w:pPr>
+      <w:r>
+        <w:t>One-to-many has one record in ‘left’ table, but can have many records in the ‘right’ table</w:t>
+      </w:r>
+    </w:p>
+    <w:p>
+      <w:pPr>
+        <w:ind w:left="540"/>
+      </w:pPr>
+      <w:r>
+        <w:t>Merging one-to-many can result in duplicate data in rows coming from the ‘left’ table</w:t>
+      </w:r>
+    </w:p>
+    <w:p>
+      <w:pPr>
+        <w:ind w:left="360"/>
+        <w:rPr>
+          <w:b/>
+          <w:bCs/>
+        </w:rPr>
+      </w:pPr>
+      <w:r>
+        <w:rPr>
+          <w:b/>
+          <w:bCs/>
+        </w:rPr>
+        <w:t>Section 3</w:t>
+      </w:r>
+    </w:p>
+    <w:p>
+      <w:pPr>
+        <w:ind w:left="540"/>
+      </w:pPr>
+      <w:r>
+        <w:t>Multiple tables merges are often necessary to fully evaluate your data</w:t>
+      </w:r>
+    </w:p>
+    <w:p>
+      <w:pPr>
+        <w:ind w:left="540"/>
+      </w:pPr>
+      <w:r>
+        <w:t xml:space="preserve">To merge multiple tables &gt;&gt;&gt; </w:t>
+      </w:r>
+      <w:proofErr w:type="spellStart"/>
+      <w:r>
+        <w:t>df_merged</w:t>
+      </w:r>
+      <w:proofErr w:type="spellEnd"/>
+      <w:r>
+        <w:t xml:space="preserve"> = </w:t>
+      </w:r>
+      <w:r>
+        <w:t>df1.merge(df2, on=[‘column1’, ‘column2’]).merge(df3, on=’column’, suffixes=(‘suffix1’, ‘suffix2’))    # can use backslash to run on multiple lines in python file</w:t>
+      </w:r>
+    </w:p>
+    <w:p>
+      <w:pPr>
+        <w:ind w:left="540"/>
+      </w:pPr>
+      <w:r>
+        <w:t>Merging on two columns require that both columns match in both tables</w:t>
+      </w:r>
+    </w:p>
+    <w:p>
+      <w:pPr>
+        <w:ind w:left="540"/>
+      </w:pPr>
+      <w:r>
+        <w:t>Can keep going for many more tables &gt;&gt;&gt; df1.merge(df2, on=”column1”) \</w:t>
+      </w:r>
+    </w:p>
+    <w:p>
+      <w:pPr>
+        <w:ind w:left="540"/>
+      </w:pPr>
+      <w:r>
+        <w:tab/>
+      </w:r>
+      <w:r>
+        <w:tab/>
+      </w:r>
+      <w:r>
+        <w:tab/>
+      </w:r>
+      <w:r>
+        <w:tab/>
+      </w:r>
+      <w:r>
+        <w:tab/>
+      </w:r>
+      <w:r>
+        <w:tab/>
+      </w:r>
+      <w:r>
+        <w:tab/>
+        <w:t>.merge(df3, on=”column2”) \</w:t>
+      </w:r>
+    </w:p>
+    <w:p>
+      <w:pPr>
+        <w:ind w:left="540"/>
+      </w:pPr>
+      <w:r>
+        <w:tab/>
+      </w:r>
+      <w:r>
+        <w:tab/>
+      </w:r>
+      <w:r>
+        <w:tab/>
+      </w:r>
+      <w:r>
+        <w:tab/>
+      </w:r>
+      <w:r>
+        <w:tab/>
+      </w:r>
+      <w:r>
+        <w:tab/>
+      </w:r>
+      <w:r>
+        <w:tab/>
+        <w:t>.merge(df3, on=”column3”)     #etc</w:t>
+      </w:r>
+    </w:p>
+    <w:p>
+      <w:pPr>
+        <w:ind w:left="180"/>
+        <w:rPr>
+          <w:b/>
+          <w:bCs/>
+          <w:sz w:val="24"/>
+          <w:szCs w:val="24"/>
+        </w:rPr>
+      </w:pPr>
+      <w:r>
+        <w:rPr>
+          <w:b/>
+          <w:bCs/>
+          <w:sz w:val="24"/>
+          <w:szCs w:val="24"/>
+        </w:rPr>
+        <w:t xml:space="preserve">Chapter </w:t>
+      </w:r>
+      <w:r>
+        <w:rPr>
+          <w:b/>
+          <w:bCs/>
+          <w:sz w:val="24"/>
+          <w:szCs w:val="24"/>
+        </w:rPr>
+        <w:t>2</w:t>
+      </w:r>
+      <w:r>
+        <w:rPr>
+          <w:b/>
+          <w:bCs/>
+          <w:sz w:val="24"/>
+          <w:szCs w:val="24"/>
+        </w:rPr>
+        <w:t xml:space="preserve"> </w:t>
+      </w:r>
+      <w:r>
+        <w:rPr>
+          <w:b/>
+          <w:bCs/>
+          <w:sz w:val="24"/>
+          <w:szCs w:val="24"/>
+        </w:rPr>
+        <w:t>–</w:t>
+      </w:r>
+      <w:r>
+        <w:rPr>
+          <w:b/>
+          <w:bCs/>
+          <w:sz w:val="24"/>
+          <w:szCs w:val="24"/>
+        </w:rPr>
+        <w:t xml:space="preserve"> </w:t>
+      </w:r>
+      <w:r>
+        <w:rPr>
+          <w:b/>
+          <w:bCs/>
+          <w:sz w:val="24"/>
+          <w:szCs w:val="24"/>
+        </w:rPr>
+        <w:t>Merging Data With Different Join Types</w:t>
+      </w:r>
+    </w:p>
+    <w:p>
+      <w:pPr>
+        <w:ind w:left="360"/>
+        <w:rPr>
+          <w:b/>
+          <w:bCs/>
+        </w:rPr>
+      </w:pPr>
+      <w:r>
+        <w:rPr>
+          <w:b/>
+          <w:bCs/>
+        </w:rPr>
+        <w:t>Section 1</w:t>
+      </w:r>
+    </w:p>
+    <w:p>
+      <w:pPr>
+        <w:ind w:left="540"/>
+      </w:pPr>
+    </w:p>
+    <w:p>
+      <w:pPr>
+        <w:ind w:left="360"/>
+        <w:rPr>
+          <w:b/>
+          <w:bCs/>
+        </w:rPr>
+      </w:pPr>
+      <w:r>
+        <w:rPr>
+          <w:b/>
+          <w:bCs/>
+        </w:rPr>
+        <w:t>Section 2</w:t>
+      </w:r>
+    </w:p>
+    <w:p>
+      <w:pPr>
+        <w:ind w:left="540"/>
+      </w:pPr>
+    </w:p>
+    <w:p>
+      <w:pPr>
+        <w:ind w:left="360"/>
+        <w:rPr>
+          <w:b/>
+          <w:bCs/>
+        </w:rPr>
+      </w:pPr>
+      <w:r>
+        <w:rPr>
+          <w:b/>
+          <w:bCs/>
+        </w:rPr>
+        <w:t>Section 3</w:t>
+      </w:r>
+    </w:p>
+    <w:p>
+      <w:pPr>
+        <w:ind w:left="540"/>
+      </w:pPr>
+    </w:p>
+    <w:p>
+      <w:pPr>
+        <w:ind w:left="360"/>
+        <w:rPr>
+          <w:b/>
+          <w:bCs/>
+        </w:rPr>
+      </w:pPr>
+      <w:r>
+        <w:rPr>
+          <w:b/>
+          <w:bCs/>
+        </w:rPr>
+        <w:t>Section 4</w:t>
+      </w:r>
+    </w:p>
+    <w:p>
+      <w:pPr>
+        <w:ind w:left="540"/>
+      </w:pPr>
+    </w:p>
+    <w:p>
+      <w:pPr>
+        <w:ind w:left="180"/>
+        <w:rPr>
+          <w:b/>
+          <w:bCs/>
+          <w:sz w:val="24"/>
+          <w:szCs w:val="24"/>
+        </w:rPr>
+      </w:pPr>
+      <w:r>
+        <w:rPr>
+          <w:b/>
+          <w:bCs/>
+          <w:sz w:val="24"/>
+          <w:szCs w:val="24"/>
+        </w:rPr>
+        <w:t xml:space="preserve">Chapter </w:t>
+      </w:r>
+      <w:r>
+        <w:rPr>
+          <w:b/>
+          <w:bCs/>
+          <w:sz w:val="24"/>
+          <w:szCs w:val="24"/>
+        </w:rPr>
+        <w:t>3</w:t>
+      </w:r>
+      <w:r>
+        <w:rPr>
+          <w:b/>
+          <w:bCs/>
+          <w:sz w:val="24"/>
+          <w:szCs w:val="24"/>
+        </w:rPr>
+        <w:t xml:space="preserve"> </w:t>
+      </w:r>
+      <w:r>
+        <w:rPr>
+          <w:b/>
+          <w:bCs/>
+          <w:sz w:val="24"/>
+          <w:szCs w:val="24"/>
+        </w:rPr>
+        <w:t>–</w:t>
+      </w:r>
+      <w:r>
+        <w:rPr>
+          <w:b/>
+          <w:bCs/>
+          <w:sz w:val="24"/>
+          <w:szCs w:val="24"/>
+        </w:rPr>
+        <w:t xml:space="preserve"> </w:t>
+      </w:r>
+      <w:r>
+        <w:rPr>
+          <w:b/>
+          <w:bCs/>
+          <w:sz w:val="24"/>
+          <w:szCs w:val="24"/>
+        </w:rPr>
+        <w:t>Advanced Merging and Concatenating</w:t>
+      </w:r>
+    </w:p>
+    <w:p>
+      <w:pPr>
+        <w:ind w:left="360"/>
+        <w:rPr>
+          <w:b/>
+          <w:bCs/>
+        </w:rPr>
+      </w:pPr>
+      <w:r>
+        <w:rPr>
+          <w:b/>
+          <w:bCs/>
+        </w:rPr>
+        <w:t>Section 1</w:t>
+      </w:r>
+    </w:p>
+    <w:p>
+      <w:pPr>
+        <w:ind w:left="540"/>
+      </w:pPr>
+    </w:p>
+    <w:p>
+      <w:pPr>
+        <w:ind w:left="360"/>
+        <w:rPr>
+          <w:b/>
+          <w:bCs/>
+        </w:rPr>
+      </w:pPr>
+      <w:r>
+        <w:rPr>
+          <w:b/>
+          <w:bCs/>
+        </w:rPr>
+        <w:t>Section 2</w:t>
+      </w:r>
+    </w:p>
+    <w:p>
+      <w:pPr>
+        <w:ind w:left="540"/>
+      </w:pPr>
+    </w:p>
+    <w:p>
+      <w:pPr>
+        <w:ind w:left="360"/>
+        <w:rPr>
+          <w:b/>
+          <w:bCs/>
+        </w:rPr>
+      </w:pPr>
+      <w:r>
+        <w:rPr>
+          <w:b/>
+          <w:bCs/>
+        </w:rPr>
+        <w:t>Section 3</w:t>
+      </w:r>
+    </w:p>
+    <w:p>
+      <w:pPr>
+        <w:ind w:left="540"/>
+      </w:pPr>
+    </w:p>
+    <w:p>
+      <w:pPr>
+        <w:ind w:left="360"/>
+        <w:rPr>
+          <w:b/>
+          <w:bCs/>
+        </w:rPr>
+      </w:pPr>
+      <w:r>
+        <w:rPr>
+          <w:b/>
+          <w:bCs/>
+        </w:rPr>
+        <w:t>Section 4</w:t>
+      </w:r>
+    </w:p>
+    <w:p>
+      <w:pPr>
+        <w:ind w:left="540"/>
+      </w:pPr>
+    </w:p>
+    <w:p>
+      <w:pPr>
+        <w:ind w:left="180"/>
+        <w:rPr>
+          <w:b/>
+          <w:bCs/>
+          <w:sz w:val="24"/>
+          <w:szCs w:val="24"/>
+        </w:rPr>
+      </w:pPr>
+      <w:r>
+        <w:rPr>
+          <w:b/>
+          <w:bCs/>
+          <w:sz w:val="24"/>
+          <w:szCs w:val="24"/>
+        </w:rPr>
+        <w:t xml:space="preserve">Chapter </w:t>
+      </w:r>
+      <w:r>
+        <w:rPr>
+          <w:b/>
+          <w:bCs/>
+          <w:sz w:val="24"/>
+          <w:szCs w:val="24"/>
+        </w:rPr>
+        <w:t>4</w:t>
+      </w:r>
+      <w:r>
+        <w:rPr>
+          <w:b/>
+          <w:bCs/>
+          <w:sz w:val="24"/>
+          <w:szCs w:val="24"/>
+        </w:rPr>
+        <w:t xml:space="preserve"> </w:t>
+      </w:r>
+      <w:r>
+        <w:rPr>
+          <w:b/>
+          <w:bCs/>
+          <w:sz w:val="24"/>
+          <w:szCs w:val="24"/>
+        </w:rPr>
+        <w:t>–</w:t>
+      </w:r>
+      <w:r>
+        <w:rPr>
+          <w:b/>
+          <w:bCs/>
+          <w:sz w:val="24"/>
+          <w:szCs w:val="24"/>
+        </w:rPr>
+        <w:t xml:space="preserve"> </w:t>
+      </w:r>
+      <w:r>
+        <w:rPr>
+          <w:b/>
+          <w:bCs/>
+          <w:sz w:val="24"/>
+          <w:szCs w:val="24"/>
+        </w:rPr>
+        <w:t>Merging Ordered and Time-Series Data</w:t>
+      </w:r>
+    </w:p>
+    <w:p>
+      <w:pPr>
+        <w:ind w:left="360"/>
+        <w:rPr>
+          <w:b/>
+          <w:bCs/>
+        </w:rPr>
+      </w:pPr>
+      <w:r>
+        <w:rPr>
+          <w:b/>
+          <w:bCs/>
+        </w:rPr>
+        <w:t>Section 1</w:t>
+      </w:r>
+    </w:p>
+    <w:p>
+      <w:pPr>
+        <w:ind w:left="540"/>
+      </w:pPr>
+    </w:p>
+    <w:p>
+      <w:pPr>
+        <w:ind w:left="360"/>
+        <w:rPr>
+          <w:b/>
+          <w:bCs/>
+        </w:rPr>
+      </w:pPr>
+      <w:r>
+        <w:rPr>
+          <w:b/>
+          <w:bCs/>
+        </w:rPr>
+        <w:t>Section 2</w:t>
+      </w:r>
+    </w:p>
+    <w:p>
+      <w:pPr>
+        <w:ind w:left="540"/>
+      </w:pPr>
+    </w:p>
+    <w:p>
+      <w:pPr>
+        <w:ind w:left="360"/>
+        <w:rPr>
+          <w:b/>
+          <w:bCs/>
+        </w:rPr>
+      </w:pPr>
+      <w:r>
+        <w:rPr>
+          <w:b/>
+          <w:bCs/>
+        </w:rPr>
+        <w:t>Section 3</w:t>
+      </w:r>
+    </w:p>
+    <w:p>
+      <w:pPr>
+        <w:ind w:left="540"/>
+      </w:pPr>
+    </w:p>
+    <w:p>
+      <w:pPr>
+        <w:ind w:left="360"/>
+        <w:rPr>
+          <w:b/>
+          <w:bCs/>
+        </w:rPr>
+      </w:pPr>
+      <w:r>
+        <w:rPr>
+          <w:b/>
+          <w:bCs/>
+        </w:rPr>
+        <w:t>Section 4</w:t>
+      </w:r>
+    </w:p>
+    <w:p>
+      <w:pPr>
+        <w:ind w:left="540"/>
+      </w:pPr>
+    </w:p>
+    <w:p>
+      <w:pPr>
+        <w:ind w:left="360"/>
+      </w:pPr>
+    </w:p>
     <w:p>
       <w:pPr>
         <w:rPr>

</xml_diff>

<commit_message>
Some course 4 setup and some misc updates and work
</commit_message>
<xml_diff>
--- a/Course_DataCamp_Python_Data_Science/Data_Analyst_Course_Notes.docx
+++ b/Course_DataCamp_Python_Data_Science/Data_Analyst_Course_Notes.docx
@@ -17,12 +17,16 @@
         <w:rPr>
           <w:b/>
           <w:bCs/>
-        </w:rPr>
-      </w:pPr>
-      <w:r>
-        <w:rPr>
-          <w:b/>
-          <w:bCs/>
+          <w:sz w:val="28"/>
+          <w:szCs w:val="28"/>
+        </w:rPr>
+      </w:pPr>
+      <w:r>
+        <w:rPr>
+          <w:b/>
+          <w:bCs/>
+          <w:sz w:val="28"/>
+          <w:szCs w:val="28"/>
         </w:rPr>
         <w:t>Course: Introduction to Data Science in Python</w:t>
       </w:r>
@@ -3677,17 +3681,201 @@
           <w:sz w:val="24"/>
           <w:szCs w:val="24"/>
         </w:rPr>
-        <w:t xml:space="preserve">Chapter </w:t>
-      </w:r>
-      <w:r>
+        <w:t>Chapter 2 – Merging Data With Different Join Types</w:t>
+      </w:r>
+    </w:p>
+    <w:p>
+      <w:pPr>
+        <w:ind w:left="360"/>
+        <w:rPr>
+          <w:b/>
+          <w:bCs/>
+        </w:rPr>
+      </w:pPr>
+      <w:r>
+        <w:rPr>
+          <w:b/>
+          <w:bCs/>
+        </w:rPr>
+        <w:t>Section 1</w:t>
+      </w:r>
+      <w:r>
+        <w:rPr>
+          <w:b/>
+          <w:bCs/>
+        </w:rPr>
+        <w:t xml:space="preserve"> - Left Join</w:t>
+      </w:r>
+    </w:p>
+    <w:p>
+      <w:pPr>
+        <w:ind w:left="540"/>
+      </w:pPr>
+      <w:r>
+        <w:t>Return all tables from left columns from ‘left’ table and only rows from ‘right’ table where there is a match</w:t>
+      </w:r>
+    </w:p>
+    <w:p>
+      <w:pPr>
+        <w:ind w:left="540"/>
+      </w:pPr>
+      <w:r>
+        <w:t xml:space="preserve">To left join, add how=’left’ &gt;&gt;&gt; </w:t>
+      </w:r>
+      <w:proofErr w:type="spellStart"/>
+      <w:r>
+        <w:t>df_merged</w:t>
+      </w:r>
+      <w:proofErr w:type="spellEnd"/>
+      <w:r>
+        <w:t xml:space="preserve"> = df1.merge(df2, on=’column’, how=’left’)</w:t>
+      </w:r>
+    </w:p>
+    <w:p>
+      <w:pPr>
+        <w:ind w:left="540"/>
+      </w:pPr>
+    </w:p>
+    <w:p>
+      <w:pPr>
+        <w:ind w:left="360"/>
+        <w:rPr>
+          <w:b/>
+          <w:bCs/>
+        </w:rPr>
+      </w:pPr>
+      <w:r>
+        <w:rPr>
+          <w:b/>
+          <w:bCs/>
+        </w:rPr>
+        <w:t>Section 2</w:t>
+      </w:r>
+      <w:r>
+        <w:rPr>
+          <w:b/>
+          <w:bCs/>
+        </w:rPr>
+        <w:t xml:space="preserve"> - Other Joins</w:t>
+      </w:r>
+    </w:p>
+    <w:p>
+      <w:pPr>
+        <w:ind w:left="540"/>
+      </w:pPr>
+      <w:r>
+        <w:t>Reverse of left joins, keeps all rows and data from ‘right’ table and only joins where data on ‘left’ matches</w:t>
+      </w:r>
+    </w:p>
+    <w:p>
+      <w:pPr>
+        <w:ind w:left="540"/>
+      </w:pPr>
+      <w:r>
+        <w:t xml:space="preserve">If you have different column names &gt;&gt;&gt; </w:t>
+      </w:r>
+      <w:proofErr w:type="spellStart"/>
+      <w:r>
+        <w:t>df_merged</w:t>
+      </w:r>
+      <w:proofErr w:type="spellEnd"/>
+      <w:r>
+        <w:t xml:space="preserve"> = df1.merge(df2, how=’right’, </w:t>
+      </w:r>
+      <w:proofErr w:type="spellStart"/>
+      <w:r>
+        <w:t>left_on</w:t>
+      </w:r>
+      <w:proofErr w:type="spellEnd"/>
+      <w:r>
+        <w:t xml:space="preserve">=’column1’, </w:t>
+      </w:r>
+      <w:proofErr w:type="spellStart"/>
+      <w:r>
+        <w:t>right_on</w:t>
+      </w:r>
+      <w:proofErr w:type="spellEnd"/>
+      <w:r>
+        <w:t>=’column2’)</w:t>
+      </w:r>
+    </w:p>
+    <w:p>
+      <w:pPr>
+        <w:ind w:left="540"/>
+      </w:pPr>
+      <w:r>
+        <w:t>Outer join preserves all rows from ‘left’ and ‘right’ table whether there is a match or not</w:t>
+      </w:r>
+    </w:p>
+    <w:p>
+      <w:pPr>
+        <w:ind w:left="540"/>
+      </w:pPr>
+      <w:r>
+        <w:t xml:space="preserve">To outer join &gt;&gt;&gt; </w:t>
+      </w:r>
+      <w:proofErr w:type="spellStart"/>
+      <w:r>
+        <w:t>df_merged</w:t>
+      </w:r>
+      <w:proofErr w:type="spellEnd"/>
+      <w:r>
+        <w:t xml:space="preserve"> = df1.merge(df2, how=’outer’, suffixes=(‘_df1’, ‘_df2’))</w:t>
+      </w:r>
+    </w:p>
+    <w:p>
+      <w:pPr>
+        <w:ind w:left="360"/>
+        <w:rPr>
+          <w:b/>
+          <w:bCs/>
+        </w:rPr>
+      </w:pPr>
+      <w:r>
+        <w:rPr>
+          <w:b/>
+          <w:bCs/>
+        </w:rPr>
+        <w:lastRenderedPageBreak/>
+        <w:t>Section 3</w:t>
+      </w:r>
+    </w:p>
+    <w:p>
+      <w:pPr>
+        <w:ind w:left="540"/>
+      </w:pPr>
+    </w:p>
+    <w:p>
+      <w:pPr>
+        <w:ind w:left="360"/>
+        <w:rPr>
+          <w:b/>
+          <w:bCs/>
+        </w:rPr>
+      </w:pPr>
+      <w:r>
+        <w:rPr>
+          <w:b/>
+          <w:bCs/>
+        </w:rPr>
+        <w:t>Section 4</w:t>
+      </w:r>
+    </w:p>
+    <w:p>
+      <w:pPr>
+        <w:ind w:left="540"/>
+      </w:pPr>
+    </w:p>
+    <w:p>
+      <w:pPr>
+        <w:ind w:left="180"/>
         <w:rPr>
           <w:b/>
           <w:bCs/>
           <w:sz w:val="24"/>
           <w:szCs w:val="24"/>
         </w:rPr>
-        <w:t>2</w:t>
-      </w:r>
+      </w:pPr>
       <w:r>
         <w:rPr>
           <w:b/>
@@ -3695,17 +3883,103 @@
           <w:sz w:val="24"/>
           <w:szCs w:val="24"/>
         </w:rPr>
-        <w:t xml:space="preserve"> </w:t>
-      </w:r>
-      <w:r>
+        <w:t>Chapter 3 – Advanced Merging and Concatenating</w:t>
+      </w:r>
+    </w:p>
+    <w:p>
+      <w:pPr>
+        <w:ind w:left="360"/>
+        <w:rPr>
+          <w:b/>
+          <w:bCs/>
+        </w:rPr>
+      </w:pPr>
+      <w:r>
+        <w:rPr>
+          <w:b/>
+          <w:bCs/>
+        </w:rPr>
+        <w:t>Section 1</w:t>
+      </w:r>
+    </w:p>
+    <w:p>
+      <w:pPr>
+        <w:ind w:left="540"/>
+      </w:pPr>
+    </w:p>
+    <w:p>
+      <w:pPr>
+        <w:ind w:left="360"/>
+        <w:rPr>
+          <w:b/>
+          <w:bCs/>
+        </w:rPr>
+      </w:pPr>
+      <w:r>
+        <w:rPr>
+          <w:b/>
+          <w:bCs/>
+        </w:rPr>
+        <w:t>Section 2</w:t>
+      </w:r>
+    </w:p>
+    <w:p>
+      <w:pPr>
+        <w:ind w:left="540"/>
+      </w:pPr>
+    </w:p>
+    <w:p>
+      <w:pPr>
+        <w:ind w:left="360"/>
+        <w:rPr>
+          <w:b/>
+          <w:bCs/>
+        </w:rPr>
+      </w:pPr>
+      <w:r>
+        <w:rPr>
+          <w:b/>
+          <w:bCs/>
+        </w:rPr>
+        <w:t>Section 3</w:t>
+      </w:r>
+    </w:p>
+    <w:p>
+      <w:pPr>
+        <w:ind w:left="540"/>
+      </w:pPr>
+    </w:p>
+    <w:p>
+      <w:pPr>
+        <w:ind w:left="360"/>
+        <w:rPr>
+          <w:b/>
+          <w:bCs/>
+        </w:rPr>
+      </w:pPr>
+      <w:r>
+        <w:rPr>
+          <w:b/>
+          <w:bCs/>
+        </w:rPr>
+        <w:t>Section 4</w:t>
+      </w:r>
+    </w:p>
+    <w:p>
+      <w:pPr>
+        <w:ind w:left="540"/>
+      </w:pPr>
+    </w:p>
+    <w:p>
+      <w:pPr>
+        <w:ind w:left="180"/>
         <w:rPr>
           <w:b/>
           <w:bCs/>
           <w:sz w:val="24"/>
           <w:szCs w:val="24"/>
         </w:rPr>
-        <w:t>–</w:t>
-      </w:r>
+      </w:pPr>
       <w:r>
         <w:rPr>
           <w:b/>
@@ -3713,314 +3987,7 @@
           <w:sz w:val="24"/>
           <w:szCs w:val="24"/>
         </w:rPr>
-        <w:t xml:space="preserve"> </w:t>
-      </w:r>
-      <w:r>
-        <w:rPr>
-          <w:b/>
-          <w:bCs/>
-          <w:sz w:val="24"/>
-          <w:szCs w:val="24"/>
-        </w:rPr>
-        <w:t>Merging Data With Different Join Types</w:t>
-      </w:r>
-    </w:p>
-    <w:p>
-      <w:pPr>
-        <w:ind w:left="360"/>
-        <w:rPr>
-          <w:b/>
-          <w:bCs/>
-        </w:rPr>
-      </w:pPr>
-      <w:r>
-        <w:rPr>
-          <w:b/>
-          <w:bCs/>
-        </w:rPr>
-        <w:t>Section 1</w:t>
-      </w:r>
-    </w:p>
-    <w:p>
-      <w:pPr>
-        <w:ind w:left="540"/>
-      </w:pPr>
-    </w:p>
-    <w:p>
-      <w:pPr>
-        <w:ind w:left="360"/>
-        <w:rPr>
-          <w:b/>
-          <w:bCs/>
-        </w:rPr>
-      </w:pPr>
-      <w:r>
-        <w:rPr>
-          <w:b/>
-          <w:bCs/>
-        </w:rPr>
-        <w:t>Section 2</w:t>
-      </w:r>
-    </w:p>
-    <w:p>
-      <w:pPr>
-        <w:ind w:left="540"/>
-      </w:pPr>
-    </w:p>
-    <w:p>
-      <w:pPr>
-        <w:ind w:left="360"/>
-        <w:rPr>
-          <w:b/>
-          <w:bCs/>
-        </w:rPr>
-      </w:pPr>
-      <w:r>
-        <w:rPr>
-          <w:b/>
-          <w:bCs/>
-        </w:rPr>
-        <w:t>Section 3</w:t>
-      </w:r>
-    </w:p>
-    <w:p>
-      <w:pPr>
-        <w:ind w:left="540"/>
-      </w:pPr>
-    </w:p>
-    <w:p>
-      <w:pPr>
-        <w:ind w:left="360"/>
-        <w:rPr>
-          <w:b/>
-          <w:bCs/>
-        </w:rPr>
-      </w:pPr>
-      <w:r>
-        <w:rPr>
-          <w:b/>
-          <w:bCs/>
-        </w:rPr>
-        <w:t>Section 4</w:t>
-      </w:r>
-    </w:p>
-    <w:p>
-      <w:pPr>
-        <w:ind w:left="540"/>
-      </w:pPr>
-    </w:p>
-    <w:p>
-      <w:pPr>
-        <w:ind w:left="180"/>
-        <w:rPr>
-          <w:b/>
-          <w:bCs/>
-          <w:sz w:val="24"/>
-          <w:szCs w:val="24"/>
-        </w:rPr>
-      </w:pPr>
-      <w:r>
-        <w:rPr>
-          <w:b/>
-          <w:bCs/>
-          <w:sz w:val="24"/>
-          <w:szCs w:val="24"/>
-        </w:rPr>
-        <w:t xml:space="preserve">Chapter </w:t>
-      </w:r>
-      <w:r>
-        <w:rPr>
-          <w:b/>
-          <w:bCs/>
-          <w:sz w:val="24"/>
-          <w:szCs w:val="24"/>
-        </w:rPr>
-        <w:t>3</w:t>
-      </w:r>
-      <w:r>
-        <w:rPr>
-          <w:b/>
-          <w:bCs/>
-          <w:sz w:val="24"/>
-          <w:szCs w:val="24"/>
-        </w:rPr>
-        <w:t xml:space="preserve"> </w:t>
-      </w:r>
-      <w:r>
-        <w:rPr>
-          <w:b/>
-          <w:bCs/>
-          <w:sz w:val="24"/>
-          <w:szCs w:val="24"/>
-        </w:rPr>
-        <w:t>–</w:t>
-      </w:r>
-      <w:r>
-        <w:rPr>
-          <w:b/>
-          <w:bCs/>
-          <w:sz w:val="24"/>
-          <w:szCs w:val="24"/>
-        </w:rPr>
-        <w:t xml:space="preserve"> </w:t>
-      </w:r>
-      <w:r>
-        <w:rPr>
-          <w:b/>
-          <w:bCs/>
-          <w:sz w:val="24"/>
-          <w:szCs w:val="24"/>
-        </w:rPr>
-        <w:t>Advanced Merging and Concatenating</w:t>
-      </w:r>
-    </w:p>
-    <w:p>
-      <w:pPr>
-        <w:ind w:left="360"/>
-        <w:rPr>
-          <w:b/>
-          <w:bCs/>
-        </w:rPr>
-      </w:pPr>
-      <w:r>
-        <w:rPr>
-          <w:b/>
-          <w:bCs/>
-        </w:rPr>
-        <w:t>Section 1</w:t>
-      </w:r>
-    </w:p>
-    <w:p>
-      <w:pPr>
-        <w:ind w:left="540"/>
-      </w:pPr>
-    </w:p>
-    <w:p>
-      <w:pPr>
-        <w:ind w:left="360"/>
-        <w:rPr>
-          <w:b/>
-          <w:bCs/>
-        </w:rPr>
-      </w:pPr>
-      <w:r>
-        <w:rPr>
-          <w:b/>
-          <w:bCs/>
-        </w:rPr>
-        <w:t>Section 2</w:t>
-      </w:r>
-    </w:p>
-    <w:p>
-      <w:pPr>
-        <w:ind w:left="540"/>
-      </w:pPr>
-    </w:p>
-    <w:p>
-      <w:pPr>
-        <w:ind w:left="360"/>
-        <w:rPr>
-          <w:b/>
-          <w:bCs/>
-        </w:rPr>
-      </w:pPr>
-      <w:r>
-        <w:rPr>
-          <w:b/>
-          <w:bCs/>
-        </w:rPr>
-        <w:t>Section 3</w:t>
-      </w:r>
-    </w:p>
-    <w:p>
-      <w:pPr>
-        <w:ind w:left="540"/>
-      </w:pPr>
-    </w:p>
-    <w:p>
-      <w:pPr>
-        <w:ind w:left="360"/>
-        <w:rPr>
-          <w:b/>
-          <w:bCs/>
-        </w:rPr>
-      </w:pPr>
-      <w:r>
-        <w:rPr>
-          <w:b/>
-          <w:bCs/>
-        </w:rPr>
-        <w:t>Section 4</w:t>
-      </w:r>
-    </w:p>
-    <w:p>
-      <w:pPr>
-        <w:ind w:left="540"/>
-      </w:pPr>
-    </w:p>
-    <w:p>
-      <w:pPr>
-        <w:ind w:left="180"/>
-        <w:rPr>
-          <w:b/>
-          <w:bCs/>
-          <w:sz w:val="24"/>
-          <w:szCs w:val="24"/>
-        </w:rPr>
-      </w:pPr>
-      <w:r>
-        <w:rPr>
-          <w:b/>
-          <w:bCs/>
-          <w:sz w:val="24"/>
-          <w:szCs w:val="24"/>
-        </w:rPr>
-        <w:t xml:space="preserve">Chapter </w:t>
-      </w:r>
-      <w:r>
-        <w:rPr>
-          <w:b/>
-          <w:bCs/>
-          <w:sz w:val="24"/>
-          <w:szCs w:val="24"/>
-        </w:rPr>
-        <w:t>4</w:t>
-      </w:r>
-      <w:r>
-        <w:rPr>
-          <w:b/>
-          <w:bCs/>
-          <w:sz w:val="24"/>
-          <w:szCs w:val="24"/>
-        </w:rPr>
-        <w:t xml:space="preserve"> </w:t>
-      </w:r>
-      <w:r>
-        <w:rPr>
-          <w:b/>
-          <w:bCs/>
-          <w:sz w:val="24"/>
-          <w:szCs w:val="24"/>
-        </w:rPr>
-        <w:t>–</w:t>
-      </w:r>
-      <w:r>
-        <w:rPr>
-          <w:b/>
-          <w:bCs/>
-          <w:sz w:val="24"/>
-          <w:szCs w:val="24"/>
-        </w:rPr>
-        <w:t xml:space="preserve"> </w:t>
-      </w:r>
-      <w:r>
-        <w:rPr>
-          <w:b/>
-          <w:bCs/>
-          <w:sz w:val="24"/>
-          <w:szCs w:val="24"/>
-        </w:rPr>
-        <w:t>Merging Ordered and Time-Series Data</w:t>
+        <w:t>Chapter 4 – Merging Ordered and Time-Series Data</w:t>
       </w:r>
     </w:p>
     <w:p>

</xml_diff>

<commit_message>
Course 4, Chapter 2 complete
</commit_message>
<xml_diff>
--- a/Course_DataCamp_Python_Data_Science/Data_Analyst_Course_Notes.docx
+++ b/Course_DataCamp_Python_Data_Science/Data_Analyst_Course_Notes.docx
@@ -3839,11 +3839,83 @@
         <w:lastRenderedPageBreak/>
         <w:t>Section 3</w:t>
       </w:r>
-    </w:p>
-    <w:p>
-      <w:pPr>
-        <w:ind w:left="540"/>
-      </w:pPr>
+      <w:r>
+        <w:rPr>
+          <w:b/>
+          <w:bCs/>
+        </w:rPr>
+        <w:t xml:space="preserve"> </w:t>
+      </w:r>
+      <w:r>
+        <w:rPr>
+          <w:b/>
+          <w:bCs/>
+        </w:rPr>
+        <w:t>-</w:t>
+      </w:r>
+      <w:r>
+        <w:rPr>
+          <w:b/>
+          <w:bCs/>
+        </w:rPr>
+        <w:t xml:space="preserve"> Merging a table to itself</w:t>
+      </w:r>
+    </w:p>
+    <w:p>
+      <w:pPr>
+        <w:ind w:left="540"/>
+      </w:pPr>
+      <w:r>
+        <w:t xml:space="preserve">Left and right tables will be the same &gt;&gt;&gt; </w:t>
+      </w:r>
+      <w:proofErr w:type="spellStart"/>
+      <w:r>
+        <w:t>df_merged</w:t>
+      </w:r>
+      <w:proofErr w:type="spellEnd"/>
+      <w:r>
+        <w:t xml:space="preserve"> = df1.merge(df1, </w:t>
+      </w:r>
+      <w:proofErr w:type="spellStart"/>
+      <w:r>
+        <w:t>left_on</w:t>
+      </w:r>
+      <w:proofErr w:type="spellEnd"/>
+      <w:r>
+        <w:t xml:space="preserve">=’column’, </w:t>
+      </w:r>
+      <w:proofErr w:type="spellStart"/>
+      <w:r>
+        <w:t>right_on</w:t>
+      </w:r>
+      <w:proofErr w:type="spellEnd"/>
+      <w:r>
+        <w:t>=’column’)</w:t>
+      </w:r>
+    </w:p>
+    <w:p>
+      <w:pPr>
+        <w:ind w:left="540"/>
+      </w:pPr>
+      <w:r>
+        <w:t>Inner join is performed, so some records may drop out depending on the data structure</w:t>
+      </w:r>
+    </w:p>
+    <w:p>
+      <w:pPr>
+        <w:ind w:left="540"/>
+      </w:pPr>
+      <w:r>
+        <w:t>LEFT or RIGHT joins can also be performed using the “how” argument</w:t>
+      </w:r>
+    </w:p>
+    <w:p>
+      <w:pPr>
+        <w:ind w:left="540"/>
+      </w:pPr>
+      <w:r>
+        <w:t>Can be used with hierarchical or sequential data</w:t>
+      </w:r>
     </w:p>
     <w:p>
       <w:pPr>
@@ -3859,6 +3931,136 @@
           <w:bCs/>
         </w:rPr>
         <w:t>Section 4</w:t>
+      </w:r>
+      <w:r>
+        <w:rPr>
+          <w:b/>
+          <w:bCs/>
+        </w:rPr>
+        <w:t xml:space="preserve"> - Merging on Indexes</w:t>
+      </w:r>
+    </w:p>
+    <w:p>
+      <w:pPr>
+        <w:ind w:left="540"/>
+      </w:pPr>
+      <w:r>
+        <w:t xml:space="preserve">To set index from csv data &gt;&gt;&gt; </w:t>
+      </w:r>
+      <w:r>
+        <w:t xml:space="preserve">df = </w:t>
+      </w:r>
+      <w:proofErr w:type="spellStart"/>
+      <w:r>
+        <w:t>pd.read_csv</w:t>
+      </w:r>
+      <w:proofErr w:type="spellEnd"/>
+      <w:r>
+        <w:t xml:space="preserve">(‘file.csv’, </w:t>
+      </w:r>
+      <w:proofErr w:type="spellStart"/>
+      <w:r>
+        <w:t>index_col</w:t>
+      </w:r>
+      <w:proofErr w:type="spellEnd"/>
+      <w:r>
+        <w:t>=[‘column’])</w:t>
+      </w:r>
+    </w:p>
+    <w:p>
+      <w:pPr>
+        <w:ind w:left="540"/>
+      </w:pPr>
+      <w:r>
+        <w:t>Method automatically adjusts to use index names or column names, so you pass the index name to the ‘on’ argument.</w:t>
+      </w:r>
+    </w:p>
+    <w:p>
+      <w:pPr>
+        <w:ind w:left="540"/>
+      </w:pPr>
+      <w:r>
+        <w:t xml:space="preserve">Can also use multi-index merges &gt;&gt;&gt; </w:t>
+      </w:r>
+      <w:proofErr w:type="spellStart"/>
+      <w:r>
+        <w:t>df_merged</w:t>
+      </w:r>
+      <w:proofErr w:type="spellEnd"/>
+      <w:r>
+        <w:t xml:space="preserve"> = df1.merge(df2, on=[‘index1’, ‘index2’])</w:t>
+      </w:r>
+    </w:p>
+    <w:p>
+      <w:pPr>
+        <w:ind w:left="540"/>
+      </w:pPr>
+      <w:r>
+        <w:t xml:space="preserve">Use </w:t>
+      </w:r>
+      <w:proofErr w:type="spellStart"/>
+      <w:r>
+        <w:t>left_on</w:t>
+      </w:r>
+      <w:proofErr w:type="spellEnd"/>
+      <w:r>
+        <w:t xml:space="preserve"> and </w:t>
+      </w:r>
+      <w:proofErr w:type="spellStart"/>
+      <w:r>
+        <w:t>right_on</w:t>
+      </w:r>
+      <w:proofErr w:type="spellEnd"/>
+      <w:r>
+        <w:t xml:space="preserve"> arguments if index names are different</w:t>
+      </w:r>
+    </w:p>
+    <w:p>
+      <w:pPr>
+        <w:ind w:left="540"/>
+      </w:pPr>
+      <w:r>
+        <w:t xml:space="preserve">Also specify true/false for index &gt;&gt;&gt; </w:t>
+      </w:r>
+      <w:proofErr w:type="spellStart"/>
+      <w:r>
+        <w:t>df_merged</w:t>
+      </w:r>
+      <w:proofErr w:type="spellEnd"/>
+      <w:r>
+        <w:t xml:space="preserve"> = df1.merge(df2, </w:t>
+      </w:r>
+      <w:proofErr w:type="spellStart"/>
+      <w:r>
+        <w:t>left_on</w:t>
+      </w:r>
+      <w:proofErr w:type="spellEnd"/>
+      <w:r>
+        <w:t xml:space="preserve">=’id1’, </w:t>
+      </w:r>
+      <w:proofErr w:type="spellStart"/>
+      <w:r>
+        <w:t>left_index</w:t>
+      </w:r>
+      <w:proofErr w:type="spellEnd"/>
+      <w:r>
+        <w:t xml:space="preserve">=True, </w:t>
+      </w:r>
+      <w:proofErr w:type="spellStart"/>
+      <w:r>
+        <w:t>right_on</w:t>
+      </w:r>
+      <w:proofErr w:type="spellEnd"/>
+      <w:r>
+        <w:t xml:space="preserve">=’id2’, </w:t>
+      </w:r>
+      <w:proofErr w:type="spellStart"/>
+      <w:r>
+        <w:t>right_index</w:t>
+      </w:r>
+      <w:proofErr w:type="spellEnd"/>
+      <w:r>
+        <w:t>=True)</w:t>
       </w:r>
     </w:p>
     <w:p>
@@ -4091,6 +4293,7 @@
           <w:b/>
           <w:bCs/>
         </w:rPr>
+        <w:lastRenderedPageBreak/>
         <w:t xml:space="preserve">Assessment: </w:t>
       </w:r>
       <w:r>

</xml_diff>